<commit_message>
feat: update reglementary files
</commit_message>
<xml_diff>
--- a/public/reglementaires/arrete.docx
+++ b/public/reglementaires/arrete.docx
@@ -35,6 +35,8 @@
             <w:pPr>
               <w:pStyle w:val="SNREPUBLIQUE"/>
             </w:pPr>
+            <w:bookmarkStart w:id="0" w:name="_GoBack"/>
+            <w:bookmarkEnd w:id="0"/>
             <w:r>
               <w:t>RÉPUBLIQUE FRANÇAISE</w:t>
             </w:r>
@@ -359,53 +361,26 @@
         </w:rPr>
         <w:t xml:space="preserve">qui communique sur un score agrégé relatif </w:t>
       </w:r>
-      <w:del w:id="0" w:author="KARAMANOUKIAN Audrey" w:date="2025-01-31T16:26:00Z">
-        <w:r>
-          <w:rPr>
-            <w:i/>
-            <w:color w:val="000000"/>
-          </w:rPr>
-          <w:delText xml:space="preserve">aux </w:delText>
-        </w:r>
-      </w:del>
-      <w:ins w:id="1" w:author="KARAMANOUKIAN Audrey" w:date="2025-01-31T16:26:00Z">
-        <w:r>
-          <w:rPr>
-            <w:i/>
-            <w:color w:val="000000"/>
-          </w:rPr>
-          <w:t>à un ou plusieurs</w:t>
-        </w:r>
-        <w:r>
-          <w:rPr>
-            <w:i/>
-            <w:color w:val="000000"/>
-          </w:rPr>
-          <w:t xml:space="preserve"> </w:t>
-        </w:r>
-      </w:ins>
       <w:r>
         <w:rPr>
           <w:i/>
           <w:color w:val="000000"/>
         </w:rPr>
-        <w:t xml:space="preserve">impacts </w:t>
-      </w:r>
-      <w:proofErr w:type="gramStart"/>
+        <w:t>à un ou plusieurs</w:t>
+      </w:r>
       <w:r>
         <w:rPr>
           <w:i/>
           <w:color w:val="000000"/>
         </w:rPr>
-        <w:t>environnementaux</w:t>
-      </w:r>
-      <w:proofErr w:type="gramEnd"/>
+        <w:t xml:space="preserve"> </w:t>
+      </w:r>
       <w:r>
         <w:rPr>
           <w:i/>
           <w:color w:val="000000"/>
         </w:rPr>
-        <w:t xml:space="preserve"> d’un produit textile.</w:t>
+        <w:t>impacts environnementaux d’un produit textile.</w:t>
       </w:r>
     </w:p>
     <w:p>
@@ -513,32 +488,20 @@
           <w:color w:val="000000"/>
         </w:rPr>
       </w:pPr>
-      <w:del w:id="2" w:author="MOIZO Juliette" w:date="2025-02-05T09:38:00Z">
-        <w:r>
-          <w:rPr>
-            <w:b/>
-            <w:i/>
-            <w:color w:val="000000"/>
-          </w:rPr>
-          <w:delText xml:space="preserve">Notice </w:delText>
-        </w:r>
-      </w:del>
-      <w:ins w:id="3" w:author="MOIZO Juliette" w:date="2025-02-05T09:38:00Z">
-        <w:r>
-          <w:rPr>
-            <w:b/>
-            <w:i/>
-            <w:color w:val="000000"/>
-          </w:rPr>
-          <w:t xml:space="preserve">Application </w:t>
-        </w:r>
-      </w:ins>
       <w:r>
         <w:rPr>
           <w:b/>
           <w:i/>
           <w:color w:val="000000"/>
         </w:rPr>
+        <w:t xml:space="preserve">Application </w:t>
+      </w:r>
+      <w:r>
+        <w:rPr>
+          <w:b/>
+          <w:i/>
+          <w:color w:val="000000"/>
+        </w:rPr>
         <w:t xml:space="preserve">: </w:t>
       </w:r>
       <w:r>
@@ -560,72 +523,22 @@
           <w:i/>
           <w:color w:val="000000"/>
         </w:rPr>
-        <w:t xml:space="preserve"> est pris en application du décret n</w:t>
-      </w:r>
-      <w:proofErr w:type="gramStart"/>
+        <w:t xml:space="preserve"> est pris en application du décret n°….. du …. relatif </w:t>
+      </w:r>
       <w:r>
         <w:rPr>
           <w:i/>
           <w:color w:val="000000"/>
         </w:rPr>
-        <w:t>°….</w:t>
-      </w:r>
-      <w:proofErr w:type="gramEnd"/>
+        <w:t>aux modalités de calcul et de communication du coût environnemental des produits textiles</w:t>
+      </w:r>
       <w:r>
         <w:rPr>
           <w:i/>
           <w:color w:val="000000"/>
         </w:rPr>
-        <w:t xml:space="preserve">. </w:t>
-      </w:r>
-      <w:proofErr w:type="gramStart"/>
-      <w:r>
-        <w:rPr>
-          <w:i/>
-          <w:color w:val="000000"/>
-        </w:rPr>
-        <w:t>du</w:t>
-      </w:r>
-      <w:proofErr w:type="gramEnd"/>
-      <w:r>
-        <w:rPr>
-          <w:i/>
-          <w:color w:val="000000"/>
-        </w:rPr>
-        <w:t xml:space="preserve"> …. </w:t>
-      </w:r>
-      <w:proofErr w:type="gramStart"/>
-      <w:r>
-        <w:rPr>
-          <w:i/>
-          <w:color w:val="000000"/>
-        </w:rPr>
-        <w:t>relatif</w:t>
-      </w:r>
-      <w:proofErr w:type="gramEnd"/>
-      <w:r>
-        <w:rPr>
-          <w:i/>
-          <w:color w:val="000000"/>
-        </w:rPr>
-        <w:t xml:space="preserve"> </w:t>
-      </w:r>
-      <w:r>
-        <w:rPr>
-          <w:i/>
-          <w:color w:val="000000"/>
-        </w:rPr>
-        <w:t>aux modalités de calcul et de communication du coût environnemental des produits textiles</w:t>
-      </w:r>
-      <w:ins w:id="4" w:author="KARAMANOUKIAN Audrey" w:date="2025-01-31T16:26:00Z">
-        <w:r>
-          <w:rPr>
-            <w:i/>
-            <w:color w:val="000000"/>
-          </w:rPr>
-          <w:t>.</w:t>
-        </w:r>
-      </w:ins>
+        <w:t>.</w:t>
+      </w:r>
     </w:p>
     <w:p>
       <w:pPr>
@@ -637,78 +550,6 @@
           <w:color w:val="000000"/>
         </w:rPr>
       </w:pPr>
-    </w:p>
-    <w:p>
-      <w:pPr>
-        <w:ind w:firstLine="720"/>
-        <w:jc w:val="both"/>
-        <w:rPr>
-          <w:del w:id="5" w:author="MOIZO Juliette" w:date="2025-02-05T09:38:00Z"/>
-          <w:b/>
-          <w:color w:val="000000"/>
-        </w:rPr>
-      </w:pPr>
-      <w:del w:id="6" w:author="MOIZO Juliette" w:date="2025-02-05T09:38:00Z">
-        <w:r>
-          <w:rPr>
-            <w:b/>
-            <w:i/>
-            <w:color w:val="000000"/>
-          </w:rPr>
-          <w:delText xml:space="preserve">Références : </w:delText>
-        </w:r>
-        <w:r>
-          <w:rPr>
-            <w:i/>
-            <w:color w:val="000000"/>
-          </w:rPr>
-          <w:delText>l</w:delText>
-        </w:r>
-        <w:r>
-          <w:rPr>
-            <w:i/>
-            <w:color w:val="000000"/>
-          </w:rPr>
-          <w:delText>’arrêté</w:delText>
-        </w:r>
-        <w:r>
-          <w:rPr>
-            <w:i/>
-            <w:color w:val="000000"/>
-          </w:rPr>
-          <w:delText xml:space="preserve"> pourra être consulté sur le site Légifrance (</w:delText>
-        </w:r>
-        <w:r>
-          <w:fldChar w:fldCharType="begin"/>
-        </w:r>
-        <w:r>
-          <w:delInstrText xml:space="preserve"> HYPERLINK "https://www.legifrance.gouv.fr" </w:delInstrText>
-        </w:r>
-        <w:r>
-          <w:fldChar w:fldCharType="separate"/>
-        </w:r>
-        <w:r>
-          <w:rPr>
-            <w:rStyle w:val="Lienhypertexte"/>
-            <w:i/>
-          </w:rPr>
-          <w:delText>https://www.legifrance.gouv.fr</w:delText>
-        </w:r>
-        <w:r>
-          <w:rPr>
-            <w:rStyle w:val="Lienhypertexte"/>
-            <w:i/>
-          </w:rPr>
-          <w:fldChar w:fldCharType="end"/>
-        </w:r>
-        <w:r>
-          <w:rPr>
-            <w:i/>
-            <w:color w:val="000000"/>
-          </w:rPr>
-          <w:delText>).</w:delText>
-        </w:r>
-      </w:del>
     </w:p>
     <w:p>
       <w:pPr>
@@ -977,14 +818,7 @@
         <w:rPr>
           <w:color w:val="000000"/>
         </w:rPr>
-        <w:t xml:space="preserve">Vu la loi n° 2021-1104 du 22 août 2021 portant lutte contre le dérèglement climatique et </w:t>
-      </w:r>
-      <w:r>
-        <w:rPr>
-          <w:color w:val="000000"/>
-        </w:rPr>
-        <w:lastRenderedPageBreak/>
-        <w:t>renforcement de la résilience face à ses effets, notamment son article 2</w:t>
+        <w:t>Vu la loi n° 2021-1104 du 22 août 2021 portant lutte contre le dérèglement climatique et renforcement de la résilience face à ses effets, notamment son article 2</w:t>
       </w:r>
       <w:r>
         <w:rPr>
@@ -1008,6 +842,7 @@
         <w:rPr>
           <w:color w:val="000000"/>
         </w:rPr>
+        <w:lastRenderedPageBreak/>
         <w:t>Vu le décret n°</w:t>
       </w:r>
       <w:r>
@@ -1337,7 +1172,6 @@
         <w:spacing w:before="120" w:after="120"/>
         <w:jc w:val="both"/>
         <w:rPr>
-          <w:del w:id="7" w:author="MOIZO Juliette" w:date="2025-01-31T15:42:00Z"/>
           <w:color w:val="000000"/>
         </w:rPr>
       </w:pPr>
@@ -1376,14 +1210,93 @@
           <w:color w:val="000000"/>
         </w:rPr>
       </w:pPr>
-      <w:del w:id="8" w:author="MOIZO Juliette" w:date="2025-01-31T15:42:00Z">
-        <w:r>
-          <w:rPr>
-            <w:color w:val="000000"/>
-          </w:rPr>
-          <w:delText>3°.</w:delText>
-        </w:r>
-      </w:del>
+      <w:r>
+        <w:rPr>
+          <w:color w:val="000000"/>
+        </w:rPr>
+        <w:t>4</w:t>
+      </w:r>
+      <w:r>
+        <w:rPr>
+          <w:color w:val="000000"/>
+        </w:rPr>
+        <w:t xml:space="preserve">° les produits textiles </w:t>
+      </w:r>
+      <w:r>
+        <w:rPr>
+          <w:color w:val="000000"/>
+        </w:rPr>
+        <w:t>d’habillement</w:t>
+      </w:r>
+      <w:r>
+        <w:rPr>
+          <w:color w:val="000000"/>
+        </w:rPr>
+        <w:t xml:space="preserve"> </w:t>
+      </w:r>
+      <w:r>
+        <w:rPr>
+          <w:color w:val="000000"/>
+        </w:rPr>
+        <w:t>pour lesquels plus de 20%</w:t>
+      </w:r>
+      <w:r>
+        <w:rPr>
+          <w:color w:val="000000"/>
+        </w:rPr>
+        <w:t xml:space="preserve"> </w:t>
+      </w:r>
+      <w:r>
+        <w:rPr>
+          <w:color w:val="000000"/>
+        </w:rPr>
+        <w:t>de la masse est constituée de matières dont la modélisation de la contribution</w:t>
+      </w:r>
+      <w:r>
+        <w:rPr>
+          <w:color w:val="000000"/>
+        </w:rPr>
+        <w:t xml:space="preserve"> au calcul du coût environnemental ne figure pas dans la </w:t>
+      </w:r>
+      <w:r>
+        <w:rPr>
+          <w:color w:val="000000"/>
+        </w:rPr>
+        <w:t>notice méthodologique</w:t>
+      </w:r>
+      <w:r>
+        <w:rPr>
+          <w:color w:val="000000"/>
+        </w:rPr>
+        <w:t>.</w:t>
+      </w:r>
+    </w:p>
+    <w:p>
+      <w:pPr>
+        <w:widowControl w:val="0"/>
+        <w:autoSpaceDE w:val="0"/>
+        <w:rPr>
+          <w:color w:val="000000"/>
+        </w:rPr>
+      </w:pPr>
+    </w:p>
+    <w:p>
+      <w:pPr>
+        <w:suppressAutoHyphens w:val="0"/>
+        <w:spacing w:before="120" w:after="120"/>
+        <w:jc w:val="center"/>
+        <w:rPr>
+          <w:b/>
+          <w:color w:val="000000"/>
+        </w:rPr>
+      </w:pPr>
+      <w:r>
+        <w:rPr>
+          <w:b/>
+          <w:color w:val="000000"/>
+        </w:rPr>
+        <w:t>Article 2 </w:t>
+      </w:r>
     </w:p>
     <w:p>
       <w:pPr>
@@ -1397,75 +1310,46 @@
         <w:suppressAutoHyphens w:val="0"/>
         <w:spacing w:before="120" w:after="120"/>
         <w:jc w:val="both"/>
-        <w:rPr>
-          <w:color w:val="000000"/>
-        </w:rPr>
-      </w:pPr>
-      <w:r>
-        <w:rPr>
-          <w:color w:val="000000"/>
-        </w:rPr>
-        <w:t>4</w:t>
-      </w:r>
-      <w:r>
-        <w:rPr>
-          <w:color w:val="000000"/>
-        </w:rPr>
-        <w:t xml:space="preserve">° les produits textiles </w:t>
-      </w:r>
-      <w:r>
-        <w:rPr>
-          <w:color w:val="000000"/>
-        </w:rPr>
-        <w:t>d’habillement</w:t>
-      </w:r>
-      <w:r>
-        <w:rPr>
-          <w:color w:val="000000"/>
-        </w:rPr>
+      </w:pPr>
+      <w:r>
+        <w:t xml:space="preserve">Le calcul du coût environnemental est effectué en respectant une méthodologie encadrée par les articles </w:t>
+      </w:r>
+      <w:r>
+        <w:t>3</w:t>
+      </w:r>
+      <w:r>
+        <w:t xml:space="preserve"> à </w:t>
+      </w:r>
+      <w:r>
+        <w:t>8</w:t>
+      </w:r>
+      <w:r>
+        <w:t xml:space="preserve"> du présent arrêté et détaillée dans </w:t>
+      </w:r>
+      <w:r>
+        <w:t>une notice</w:t>
+      </w:r>
+      <w:r>
+        <w:t xml:space="preserve"> méthodologique</w:t>
+      </w:r>
+      <w:r>
         <w:t xml:space="preserve"> </w:t>
       </w:r>
       <w:r>
-        <w:rPr>
-          <w:color w:val="000000"/>
-        </w:rPr>
-        <w:t>pour lesquels plus de 20%</w:t>
-      </w:r>
-      <w:r>
-        <w:rPr>
-          <w:color w:val="000000"/>
-        </w:rPr>
-        <w:t xml:space="preserve"> </w:t>
-      </w:r>
-      <w:r>
-        <w:rPr>
-          <w:color w:val="000000"/>
-        </w:rPr>
-        <w:t>de la masse est constituée de matières dont la modélisation de la contribution</w:t>
-      </w:r>
-      <w:r>
-        <w:rPr>
-          <w:color w:val="000000"/>
-        </w:rPr>
-        <w:t xml:space="preserve"> au calcul du coût environnemental ne figure pas dans la </w:t>
-      </w:r>
-      <w:r>
-        <w:rPr>
-          <w:color w:val="000000"/>
-        </w:rPr>
-        <w:t>notice méthodologique</w:t>
-      </w:r>
-      <w:r>
-        <w:rPr>
-          <w:color w:val="000000"/>
-        </w:rPr>
-        <w:t>.</w:t>
-      </w:r>
-    </w:p>
-    <w:p>
-      <w:pPr>
-        <w:widowControl w:val="0"/>
-        <w:autoSpaceDE w:val="0"/>
+        <w:t>publié</w:t>
+      </w:r>
+      <w:r>
+        <w:t>e</w:t>
+      </w:r>
+      <w:r>
+        <w:t xml:space="preserve"> sur le site des ministères chargés de l'environnement et de l'économie.</w:t>
+      </w:r>
+    </w:p>
+    <w:p>
+      <w:pPr>
+        <w:pStyle w:val="NormalWeb"/>
+        <w:spacing w:before="120" w:beforeAutospacing="0" w:after="120" w:afterAutospacing="0"/>
+        <w:jc w:val="both"/>
         <w:rPr>
           <w:color w:val="000000"/>
         </w:rPr>
@@ -1486,60 +1370,281 @@
           <w:b/>
           <w:color w:val="000000"/>
         </w:rPr>
-        <w:t>Article 2 </w:t>
-      </w:r>
-    </w:p>
-    <w:p>
-      <w:pPr>
-        <w:pBdr>
-          <w:top w:val="nil"/>
-          <w:left w:val="nil"/>
-          <w:bottom w:val="nil"/>
-          <w:right w:val="nil"/>
-          <w:between w:val="nil"/>
-        </w:pBdr>
+        <w:t>Article 3</w:t>
+      </w:r>
+    </w:p>
+    <w:p>
+      <w:pPr>
+        <w:pStyle w:val="NormalWeb"/>
+        <w:spacing w:before="120" w:beforeAutospacing="0" w:after="120" w:afterAutospacing="0"/>
+        <w:jc w:val="both"/>
+        <w:rPr>
+          <w:color w:val="000000"/>
+        </w:rPr>
+      </w:pPr>
+      <w:r>
+        <w:rPr>
+          <w:color w:val="000000"/>
+        </w:rPr>
+        <w:t xml:space="preserve">Le coût environnemental se rapporte à chaque </w:t>
+      </w:r>
+      <w:r>
+        <w:rPr>
+          <w:color w:val="000000"/>
+        </w:rPr>
+        <w:t>référence</w:t>
+      </w:r>
+      <w:r>
+        <w:rPr>
+          <w:color w:val="000000"/>
+        </w:rPr>
+        <w:t xml:space="preserve"> de produit</w:t>
+      </w:r>
+      <w:r>
+        <w:rPr>
+          <w:color w:val="000000"/>
+        </w:rPr>
+        <w:t>.</w:t>
+      </w:r>
+      <w:r>
+        <w:rPr>
+          <w:color w:val="000000"/>
+        </w:rPr>
+        <w:t xml:space="preserve"> </w:t>
+      </w:r>
+      <w:r>
+        <w:rPr>
+          <w:color w:val="000000"/>
+        </w:rPr>
+        <w:t>Aux fins de ce calcul, c</w:t>
+      </w:r>
+      <w:r>
+        <w:rPr>
+          <w:color w:val="000000"/>
+        </w:rPr>
+        <w:t xml:space="preserve">haque </w:t>
+      </w:r>
+      <w:r>
+        <w:rPr>
+          <w:color w:val="000000"/>
+        </w:rPr>
+        <w:t xml:space="preserve">produit constitué d’un </w:t>
+      </w:r>
+      <w:r>
+        <w:rPr>
+          <w:color w:val="000000"/>
+        </w:rPr>
+        <w:t xml:space="preserve">coloris ou </w:t>
+      </w:r>
+      <w:r>
+        <w:rPr>
+          <w:color w:val="000000"/>
+        </w:rPr>
+        <w:t xml:space="preserve">d’une composition </w:t>
+      </w:r>
+      <w:r>
+        <w:rPr>
+          <w:color w:val="000000"/>
+        </w:rPr>
+        <w:t>différente</w:t>
+      </w:r>
+      <w:r>
+        <w:rPr>
+          <w:color w:val="000000"/>
+        </w:rPr>
+        <w:t xml:space="preserve"> en termes de </w:t>
+      </w:r>
+      <w:r>
+        <w:rPr>
+          <w:color w:val="000000"/>
+        </w:rPr>
+        <w:t>matière</w:t>
+      </w:r>
+      <w:r>
+        <w:rPr>
+          <w:color w:val="000000"/>
+        </w:rPr>
+        <w:t>s</w:t>
+      </w:r>
+      <w:r>
+        <w:rPr>
+          <w:color w:val="000000"/>
+        </w:rPr>
+        <w:t xml:space="preserve"> </w:t>
+      </w:r>
+      <w:r>
+        <w:rPr>
+          <w:color w:val="000000"/>
+        </w:rPr>
+        <w:t>co</w:t>
+      </w:r>
+      <w:r>
+        <w:rPr>
+          <w:color w:val="000000"/>
+        </w:rPr>
+        <w:t xml:space="preserve">nstitue </w:t>
+      </w:r>
+      <w:r>
+        <w:rPr>
+          <w:color w:val="000000"/>
+        </w:rPr>
+        <w:t>une référence</w:t>
+      </w:r>
+      <w:r>
+        <w:rPr>
+          <w:color w:val="000000"/>
+        </w:rPr>
+        <w:t xml:space="preserve"> différent</w:t>
+      </w:r>
+      <w:r>
+        <w:rPr>
+          <w:color w:val="000000"/>
+        </w:rPr>
+        <w:t>e</w:t>
+      </w:r>
+      <w:r>
+        <w:rPr>
+          <w:color w:val="000000"/>
+        </w:rPr>
+        <w:t>.</w:t>
+      </w:r>
+      <w:r>
+        <w:rPr>
+          <w:color w:val="000000"/>
+        </w:rPr>
+        <w:t xml:space="preserve"> </w:t>
+      </w:r>
+      <w:r>
+        <w:rPr>
+          <w:color w:val="000000"/>
+        </w:rPr>
+        <w:t xml:space="preserve"> </w:t>
+      </w:r>
+    </w:p>
+    <w:p>
+      <w:pPr>
+        <w:pStyle w:val="NormalWeb"/>
+        <w:spacing w:before="120" w:beforeAutospacing="0" w:after="120" w:afterAutospacing="0"/>
+        <w:jc w:val="both"/>
+        <w:rPr>
+          <w:color w:val="000000"/>
+        </w:rPr>
+      </w:pPr>
+      <w:r>
+        <w:rPr>
+          <w:color w:val="000000"/>
+        </w:rPr>
+        <w:t>Par exception, lorsque plusieurs unités de produits textiles sont regroupées au sein d’une</w:t>
+      </w:r>
+      <w:r>
+        <w:rPr>
+          <w:color w:val="000000"/>
+        </w:rPr>
+        <w:t xml:space="preserve"> seule</w:t>
+      </w:r>
+      <w:r>
+        <w:rPr>
+          <w:color w:val="000000"/>
+        </w:rPr>
+        <w:t xml:space="preserve"> unité de vente, alors le coût environnemental est calculé à l’échelle de cette unité de vente. </w:t>
+      </w:r>
+    </w:p>
+    <w:p>
+      <w:pPr>
+        <w:pStyle w:val="NormalWeb"/>
+        <w:spacing w:before="120" w:beforeAutospacing="0" w:after="120" w:afterAutospacing="0"/>
+        <w:jc w:val="both"/>
+        <w:rPr>
+          <w:color w:val="000000"/>
+        </w:rPr>
+      </w:pPr>
+      <w:r>
+        <w:rPr>
+          <w:color w:val="000000"/>
+        </w:rPr>
+        <w:t>Le</w:t>
+      </w:r>
+      <w:r>
+        <w:rPr>
+          <w:color w:val="000000"/>
+        </w:rPr>
+        <w:t xml:space="preserve"> </w:t>
+      </w:r>
+      <w:r>
+        <w:rPr>
+          <w:color w:val="000000"/>
+        </w:rPr>
+        <w:t xml:space="preserve">calcul du </w:t>
+      </w:r>
+      <w:r>
+        <w:rPr>
+          <w:color w:val="000000"/>
+        </w:rPr>
+        <w:t xml:space="preserve">coût environnemental </w:t>
+      </w:r>
+      <w:r>
+        <w:rPr>
+          <w:color w:val="000000"/>
+        </w:rPr>
+        <w:t>se rapporte</w:t>
+      </w:r>
+      <w:r>
+        <w:rPr>
+          <w:color w:val="000000"/>
+        </w:rPr>
+        <w:t xml:space="preserve"> à une taille unique</w:t>
+      </w:r>
+      <w:r>
+        <w:rPr>
+          <w:color w:val="000000"/>
+        </w:rPr>
+        <w:t xml:space="preserve">, </w:t>
+      </w:r>
+      <w:r>
+        <w:rPr>
+          <w:color w:val="000000"/>
+        </w:rPr>
+        <w:t xml:space="preserve">applicable à l’ensemble </w:t>
+      </w:r>
+      <w:r>
+        <w:rPr>
+          <w:color w:val="000000"/>
+        </w:rPr>
+        <w:t>des autres tailles relevant du même segment</w:t>
+      </w:r>
+      <w:r>
+        <w:rPr>
+          <w:color w:val="000000"/>
+        </w:rPr>
+        <w:t xml:space="preserve">. Les segments considérés sont </w:t>
+      </w:r>
+      <w:r>
+        <w:rPr>
+          <w:color w:val="000000"/>
+        </w:rPr>
+        <w:t xml:space="preserve">précisés dans la notice méthodologique. </w:t>
+      </w:r>
+    </w:p>
+    <w:p>
+      <w:pPr>
         <w:suppressAutoHyphens w:val="0"/>
         <w:spacing w:before="120" w:after="120"/>
         <w:jc w:val="both"/>
-      </w:pPr>
-      <w:r>
-        <w:t xml:space="preserve">Le calcul du coût environnemental est effectué en respectant une méthodologie encadrée par les articles </w:t>
-      </w:r>
-      <w:r>
-        <w:t>3</w:t>
-      </w:r>
-      <w:r>
-        <w:t xml:space="preserve"> à </w:t>
-      </w:r>
-      <w:r>
-        <w:t>8</w:t>
-      </w:r>
-      <w:r>
-        <w:t xml:space="preserve"> du présent arrêté et détaillée dans </w:t>
-      </w:r>
-      <w:r>
-        <w:t>une notice</w:t>
-      </w:r>
-      <w:r>
-        <w:t xml:space="preserve"> méthodologique</w:t>
-      </w:r>
-      <w:r>
-        <w:t xml:space="preserve"> </w:t>
-      </w:r>
-      <w:r>
-        <w:t>publié</w:t>
-      </w:r>
-      <w:r>
-        <w:t>e</w:t>
-      </w:r>
-      <w:r>
-        <w:t xml:space="preserve"> sur le site des ministères chargés de l'environnement et de l'économie.</w:t>
-      </w:r>
-    </w:p>
-    <w:p>
-      <w:pPr>
-        <w:pStyle w:val="NormalWeb"/>
-        <w:spacing w:before="120" w:beforeAutospacing="0" w:after="120" w:afterAutospacing="0"/>
+        <w:rPr>
+          <w:color w:val="000000"/>
+        </w:rPr>
+      </w:pPr>
+      <w:r>
+        <w:rPr>
+          <w:color w:val="000000"/>
+        </w:rPr>
+        <w:t xml:space="preserve">Lorsqu’aucune des tailles proposées ne correspond à une référence donnée, il revient à la personne morale ou physique qui effectue le calcul du coût environnemental de choisir une taille représentative des différentes tailles proposées pour la référence en question. </w:t>
+      </w:r>
+    </w:p>
+    <w:p>
+      <w:pPr>
+        <w:suppressAutoHyphens w:val="0"/>
+        <w:spacing w:before="120" w:after="120"/>
         <w:jc w:val="both"/>
         <w:rPr>
           <w:color w:val="000000"/>
@@ -1561,259 +1666,83 @@
           <w:b/>
           <w:color w:val="000000"/>
         </w:rPr>
-        <w:t>Article 3</w:t>
-      </w:r>
-    </w:p>
-    <w:p>
-      <w:pPr>
-        <w:pStyle w:val="NormalWeb"/>
-        <w:spacing w:before="120" w:beforeAutospacing="0" w:after="120" w:afterAutospacing="0"/>
+        <w:t>Article 4</w:t>
+      </w:r>
+    </w:p>
+    <w:p>
+      <w:pPr>
+        <w:spacing w:before="120" w:after="120"/>
         <w:jc w:val="both"/>
         <w:rPr>
-          <w:color w:val="000000"/>
-        </w:rPr>
-      </w:pPr>
-      <w:r>
-        <w:rPr>
-          <w:color w:val="000000"/>
-        </w:rPr>
-        <w:t xml:space="preserve">Le coût environnemental se rapporte à chaque </w:t>
-      </w:r>
-      <w:r>
-        <w:rPr>
-          <w:color w:val="000000"/>
-        </w:rPr>
-        <w:t>référence</w:t>
-      </w:r>
-      <w:r>
-        <w:rPr>
-          <w:color w:val="000000"/>
-        </w:rPr>
-        <w:t xml:space="preserve"> de produit</w:t>
-      </w:r>
-      <w:r>
-        <w:rPr>
-          <w:color w:val="000000"/>
-        </w:rPr>
-        <w:t>.</w:t>
-      </w:r>
-      <w:r>
-        <w:rPr>
-          <w:color w:val="000000"/>
+          <w:lang w:eastAsia="fr-FR"/>
+        </w:rPr>
+      </w:pPr>
+      <w:r>
+        <w:rPr>
+          <w:lang w:eastAsia="fr-FR"/>
+        </w:rPr>
+        <w:t>Le coût environnemental est calculé</w:t>
+      </w:r>
+      <w:r>
+        <w:rPr>
+          <w:lang w:eastAsia="fr-FR"/>
+        </w:rPr>
+        <w:t xml:space="preserve"> par référence à un</w:t>
+      </w:r>
+      <w:r>
+        <w:rPr>
+          <w:lang w:eastAsia="fr-FR"/>
+        </w:rPr>
+        <w:t xml:space="preserve"> type</w:t>
+      </w:r>
+      <w:r>
+        <w:rPr>
+          <w:lang w:eastAsia="fr-FR"/>
+        </w:rPr>
+        <w:t xml:space="preserve"> de produit donné, à laquelle correspond un nombre de jours théoriques d’utilisation.</w:t>
+      </w:r>
+      <w:r>
+        <w:rPr>
+          <w:lang w:eastAsia="fr-FR"/>
+        </w:rPr>
+        <w:t xml:space="preserve"> Les </w:t>
+      </w:r>
+      <w:r>
+        <w:rPr>
+          <w:lang w:eastAsia="fr-FR"/>
+        </w:rPr>
+        <w:t>t</w:t>
+      </w:r>
+      <w:r>
+        <w:rPr>
+          <w:lang w:eastAsia="fr-FR"/>
+        </w:rPr>
+        <w:t>ypes</w:t>
+      </w:r>
+      <w:r>
+        <w:rPr>
+          <w:lang w:eastAsia="fr-FR"/>
         </w:rPr>
         <w:t xml:space="preserve"> </w:t>
       </w:r>
       <w:r>
         <w:rPr>
-          <w:color w:val="000000"/>
-        </w:rPr>
-        <w:t>Aux fins de ce calcul, c</w:t>
-      </w:r>
-      <w:r>
-        <w:rPr>
-          <w:color w:val="000000"/>
-        </w:rPr>
-        <w:t xml:space="preserve">haque </w:t>
-      </w:r>
-      <w:r>
-        <w:rPr>
-          <w:color w:val="000000"/>
-        </w:rPr>
-        <w:t xml:space="preserve">produit constitué d’un </w:t>
-      </w:r>
-      <w:r>
-        <w:rPr>
-          <w:color w:val="000000"/>
-        </w:rPr>
-        <w:t xml:space="preserve">coloris ou </w:t>
-      </w:r>
-      <w:r>
-        <w:rPr>
-          <w:color w:val="000000"/>
-        </w:rPr>
-        <w:t xml:space="preserve">d’une composition </w:t>
-      </w:r>
-      <w:r>
-        <w:rPr>
-          <w:color w:val="000000"/>
-        </w:rPr>
-        <w:t>différente</w:t>
-      </w:r>
-      <w:r>
-        <w:rPr>
-          <w:color w:val="000000"/>
-        </w:rPr>
-        <w:t xml:space="preserve"> en termes de </w:t>
-      </w:r>
-      <w:r>
-        <w:rPr>
-          <w:color w:val="000000"/>
-        </w:rPr>
-        <w:t>matière</w:t>
-      </w:r>
-      <w:r>
-        <w:rPr>
-          <w:color w:val="000000"/>
-        </w:rPr>
-        <w:t>s</w:t>
-      </w:r>
-      <w:r>
-        <w:rPr>
-          <w:color w:val="000000"/>
-        </w:rPr>
-        <w:t xml:space="preserve"> </w:t>
-      </w:r>
-      <w:r>
-        <w:rPr>
-          <w:color w:val="000000"/>
-        </w:rPr>
-        <w:t>co</w:t>
-      </w:r>
-      <w:r>
-        <w:rPr>
-          <w:color w:val="000000"/>
-        </w:rPr>
-        <w:t xml:space="preserve">nstitue </w:t>
-      </w:r>
-      <w:r>
-        <w:rPr>
-          <w:color w:val="000000"/>
-        </w:rPr>
-        <w:t>une référence</w:t>
-      </w:r>
-      <w:r>
-        <w:rPr>
-          <w:color w:val="000000"/>
-        </w:rPr>
-        <w:t xml:space="preserve"> différent</w:t>
-      </w:r>
-      <w:r>
-        <w:rPr>
-          <w:color w:val="000000"/>
-        </w:rPr>
-        <w:t>e</w:t>
-      </w:r>
-      <w:r>
-        <w:rPr>
-          <w:color w:val="000000"/>
-        </w:rPr>
-        <w:t>.</w:t>
-      </w:r>
-      <w:r>
-        <w:rPr>
-          <w:color w:val="000000"/>
-        </w:rPr>
-        <w:t xml:space="preserve"> </w:t>
-      </w:r>
-      <w:r>
-        <w:rPr>
-          <w:color w:val="000000"/>
-        </w:rPr>
-        <w:t xml:space="preserve"> </w:t>
-      </w:r>
-    </w:p>
-    <w:p>
-      <w:pPr>
-        <w:pStyle w:val="NormalWeb"/>
-        <w:spacing w:before="120" w:beforeAutospacing="0" w:after="120" w:afterAutospacing="0"/>
-        <w:jc w:val="both"/>
-        <w:rPr>
-          <w:color w:val="000000"/>
-        </w:rPr>
-      </w:pPr>
-      <w:r>
-        <w:rPr>
-          <w:color w:val="000000"/>
-        </w:rPr>
-        <w:t>Par exception, lorsque plusieurs unités de produits textiles sont regroupées au sein d’une</w:t>
-      </w:r>
-      <w:r>
-        <w:rPr>
-          <w:color w:val="000000"/>
-        </w:rPr>
-        <w:t xml:space="preserve"> seule</w:t>
-      </w:r>
-      <w:r>
-        <w:rPr>
-          <w:color w:val="000000"/>
-        </w:rPr>
-        <w:t xml:space="preserve"> unité de vente, alors le coût environnemental est calculé à l’échelle de cette unité de vente. </w:t>
-      </w:r>
-    </w:p>
-    <w:p>
-      <w:pPr>
-        <w:pStyle w:val="NormalWeb"/>
-        <w:spacing w:before="120" w:beforeAutospacing="0" w:after="120" w:afterAutospacing="0"/>
-        <w:jc w:val="both"/>
-        <w:rPr>
-          <w:color w:val="000000"/>
-        </w:rPr>
-      </w:pPr>
-      <w:r>
-        <w:rPr>
-          <w:color w:val="000000"/>
-        </w:rPr>
-        <w:t>Le</w:t>
-      </w:r>
-      <w:r>
-        <w:rPr>
-          <w:color w:val="000000"/>
-        </w:rPr>
-        <w:t xml:space="preserve"> </w:t>
-      </w:r>
-      <w:r>
-        <w:rPr>
-          <w:color w:val="000000"/>
-        </w:rPr>
-        <w:t xml:space="preserve">calcul du </w:t>
-      </w:r>
-      <w:r>
-        <w:rPr>
-          <w:color w:val="000000"/>
-        </w:rPr>
-        <w:t xml:space="preserve">coût environnemental </w:t>
-      </w:r>
-      <w:r>
-        <w:rPr>
-          <w:color w:val="000000"/>
-        </w:rPr>
-        <w:t>se rapporte</w:t>
-      </w:r>
-      <w:r>
-        <w:rPr>
-          <w:color w:val="000000"/>
-        </w:rPr>
-        <w:t xml:space="preserve"> à une taille unique</w:t>
-      </w:r>
-      <w:r>
-        <w:rPr>
-          <w:color w:val="000000"/>
-        </w:rPr>
-        <w:t xml:space="preserve">, </w:t>
-      </w:r>
-      <w:r>
-        <w:rPr>
-          <w:color w:val="000000"/>
-        </w:rPr>
-        <w:t xml:space="preserve">applicable à l’ensemble </w:t>
-      </w:r>
-      <w:r>
-        <w:rPr>
-          <w:color w:val="000000"/>
-        </w:rPr>
-        <w:t>des autres tailles relevant du même segment</w:t>
-      </w:r>
-      <w:r>
-        <w:rPr>
-          <w:color w:val="000000"/>
-        </w:rPr>
-        <w:t xml:space="preserve">. Les segments considérés sont </w:t>
-      </w:r>
-      <w:r>
-        <w:rPr>
-          <w:color w:val="000000"/>
-        </w:rPr>
-        <w:t xml:space="preserve">précisés dans la notice méthodologique. </w:t>
+          <w:lang w:eastAsia="fr-FR"/>
+        </w:rPr>
+        <w:t xml:space="preserve">considérés sont </w:t>
+      </w:r>
+      <w:r>
+        <w:rPr>
+          <w:i/>
+          <w:lang w:eastAsia="fr-FR"/>
+        </w:rPr>
+        <w:t>a minima</w:t>
+      </w:r>
+      <w:r>
+        <w:rPr>
+          <w:lang w:eastAsia="fr-FR"/>
+        </w:rPr>
+        <w:t xml:space="preserve"> les suivants :</w:t>
       </w:r>
     </w:p>
     <w:p>
@@ -1829,136 +1758,7 @@
         <w:rPr>
           <w:color w:val="000000"/>
         </w:rPr>
-        <w:t xml:space="preserve">Lorsqu’aucune des tailles proposées ne correspond à une référence donnée, il revient à la personne morale ou physique qui effectue le calcul du coût environnemental de choisir une taille représentative des différentes tailles proposées pour la référence en question. </w:t>
-      </w:r>
-    </w:p>
-    <w:p>
-      <w:pPr>
-        <w:suppressAutoHyphens w:val="0"/>
-        <w:spacing w:before="120" w:after="120"/>
-        <w:jc w:val="both"/>
-        <w:rPr>
-          <w:color w:val="000000"/>
-        </w:rPr>
-      </w:pPr>
-    </w:p>
-    <w:p>
-      <w:pPr>
-        <w:suppressAutoHyphens w:val="0"/>
-        <w:spacing w:before="120" w:after="120"/>
-        <w:jc w:val="center"/>
-        <w:rPr>
-          <w:b/>
-          <w:color w:val="000000"/>
-        </w:rPr>
-      </w:pPr>
-      <w:r>
-        <w:rPr>
-          <w:b/>
-          <w:color w:val="000000"/>
-        </w:rPr>
-        <w:t>Article 4</w:t>
-      </w:r>
-    </w:p>
-    <w:p>
-      <w:pPr>
-        <w:spacing w:before="120" w:after="120"/>
-        <w:jc w:val="both"/>
-        <w:rPr>
-          <w:lang w:eastAsia="fr-FR"/>
-        </w:rPr>
-      </w:pPr>
-      <w:r>
-        <w:rPr>
-          <w:lang w:eastAsia="fr-FR"/>
-        </w:rPr>
         <w:lastRenderedPageBreak/>
-        <w:t>Le coût environnemental est calculé</w:t>
-      </w:r>
-      <w:r>
-        <w:rPr>
-          <w:lang w:eastAsia="fr-FR"/>
-        </w:rPr>
-        <w:t xml:space="preserve"> par référence à un</w:t>
-      </w:r>
-      <w:r>
-        <w:rPr>
-          <w:lang w:eastAsia="fr-FR"/>
-        </w:rPr>
-        <w:t xml:space="preserve"> type</w:t>
-      </w:r>
-      <w:r>
-        <w:rPr>
-          <w:lang w:eastAsia="fr-FR"/>
-        </w:rPr>
-        <w:t xml:space="preserve"> de produit donné, à laquelle correspond un nombre de jours théoriques d’utilisation.</w:t>
-      </w:r>
-      <w:r>
-        <w:rPr>
-          <w:lang w:eastAsia="fr-FR"/>
-        </w:rPr>
-        <w:t xml:space="preserve"> Les </w:t>
-      </w:r>
-      <w:r>
-        <w:rPr>
-          <w:lang w:eastAsia="fr-FR"/>
-        </w:rPr>
-        <w:t>t</w:t>
-      </w:r>
-      <w:r>
-        <w:rPr>
-          <w:lang w:eastAsia="fr-FR"/>
-        </w:rPr>
-        <w:t>ypes</w:t>
-      </w:r>
-      <w:r>
-        <w:rPr>
-          <w:lang w:eastAsia="fr-FR"/>
-        </w:rPr>
-        <w:t xml:space="preserve"> </w:t>
-      </w:r>
-      <w:r>
-        <w:rPr>
-          <w:lang w:eastAsia="fr-FR"/>
-        </w:rPr>
-        <w:t xml:space="preserve">considérés sont </w:t>
-      </w:r>
-      <w:proofErr w:type="gramStart"/>
-      <w:r>
-        <w:rPr>
-          <w:i/>
-          <w:lang w:eastAsia="fr-FR"/>
-        </w:rPr>
-        <w:t>a</w:t>
-      </w:r>
-      <w:proofErr w:type="gramEnd"/>
-      <w:r>
-        <w:rPr>
-          <w:i/>
-          <w:lang w:eastAsia="fr-FR"/>
-        </w:rPr>
-        <w:t xml:space="preserve"> minima</w:t>
-      </w:r>
-      <w:r>
-        <w:rPr>
-          <w:lang w:eastAsia="fr-FR"/>
-        </w:rPr>
-        <w:t xml:space="preserve"> les suivants :</w:t>
-      </w:r>
-    </w:p>
-    <w:p>
-      <w:pPr>
-        <w:suppressAutoHyphens w:val="0"/>
-        <w:spacing w:before="120" w:after="120"/>
-        <w:jc w:val="both"/>
-        <w:rPr>
-          <w:color w:val="000000"/>
-        </w:rPr>
-      </w:pPr>
-      <w:r>
-        <w:rPr>
-          <w:color w:val="000000"/>
-        </w:rPr>
         <w:t xml:space="preserve">1° </w:t>
       </w:r>
       <w:r>
@@ -2800,18 +2600,8 @@
                 <w:sz w:val="22"/>
                 <w:lang w:eastAsia="fr-FR"/>
               </w:rPr>
-              <w:t xml:space="preserve">55,57 </w:t>
+              <w:t>55,57 molH+e</w:t>
             </w:r>
-            <w:proofErr w:type="spellStart"/>
-            <w:r>
-              <w:rPr>
-                <w:rFonts w:ascii="Times New Roman" w:hAnsi="Times New Roman" w:cs="Times New Roman"/>
-                <w:sz w:val="22"/>
-                <w:lang w:eastAsia="fr-FR"/>
-              </w:rPr>
-              <w:t>molH+e</w:t>
-            </w:r>
-            <w:proofErr w:type="spellEnd"/>
           </w:p>
         </w:tc>
         <w:tc>
@@ -2970,18 +2760,8 @@
                 <w:sz w:val="22"/>
                 <w:lang w:eastAsia="fr-FR"/>
               </w:rPr>
-              <w:t xml:space="preserve">98120 </w:t>
+              <w:t>98120 CTUe</w:t>
             </w:r>
-            <w:proofErr w:type="spellStart"/>
-            <w:r>
-              <w:rPr>
-                <w:rFonts w:ascii="Times New Roman" w:hAnsi="Times New Roman" w:cs="Times New Roman"/>
-                <w:sz w:val="22"/>
-                <w:lang w:eastAsia="fr-FR"/>
-              </w:rPr>
-              <w:t>CTUe</w:t>
-            </w:r>
-            <w:proofErr w:type="spellEnd"/>
           </w:p>
         </w:tc>
         <w:tc>
@@ -3140,18 +2920,8 @@
                 <w:sz w:val="22"/>
                 <w:lang w:eastAsia="fr-FR"/>
               </w:rPr>
-              <w:t xml:space="preserve">1,61 </w:t>
+              <w:t>1,61 kgPe</w:t>
             </w:r>
-            <w:proofErr w:type="spellStart"/>
-            <w:r>
-              <w:rPr>
-                <w:rFonts w:ascii="Times New Roman" w:hAnsi="Times New Roman" w:cs="Times New Roman"/>
-                <w:sz w:val="22"/>
-                <w:lang w:eastAsia="fr-FR"/>
-              </w:rPr>
-              <w:t>kgPe</w:t>
-            </w:r>
-            <w:proofErr w:type="spellEnd"/>
           </w:p>
         </w:tc>
         <w:tc>
@@ -3230,18 +3000,8 @@
                 <w:sz w:val="22"/>
                 <w:lang w:eastAsia="fr-FR"/>
               </w:rPr>
-              <w:t xml:space="preserve">1,73e-5 </w:t>
+              <w:t>1,73e-5 CTUh</w:t>
             </w:r>
-            <w:proofErr w:type="spellStart"/>
-            <w:r>
-              <w:rPr>
-                <w:rFonts w:ascii="Times New Roman" w:hAnsi="Times New Roman" w:cs="Times New Roman"/>
-                <w:sz w:val="22"/>
-                <w:lang w:eastAsia="fr-FR"/>
-              </w:rPr>
-              <w:t>CTUh</w:t>
-            </w:r>
-            <w:proofErr w:type="spellEnd"/>
           </w:p>
         </w:tc>
         <w:tc>
@@ -3295,6 +3055,7 @@
                 <w:sz w:val="22"/>
                 <w:lang w:eastAsia="fr-FR"/>
               </w:rPr>
+              <w:lastRenderedPageBreak/>
               <w:t>Toxicité humaine – non cancer</w:t>
             </w:r>
           </w:p>
@@ -3320,18 +3081,8 @@
                 <w:sz w:val="22"/>
                 <w:lang w:eastAsia="fr-FR"/>
               </w:rPr>
-              <w:t xml:space="preserve">1,29e-4 </w:t>
+              <w:t>1,29e-4 CTUh</w:t>
             </w:r>
-            <w:proofErr w:type="spellStart"/>
-            <w:r>
-              <w:rPr>
-                <w:rFonts w:ascii="Times New Roman" w:hAnsi="Times New Roman" w:cs="Times New Roman"/>
-                <w:sz w:val="22"/>
-                <w:lang w:eastAsia="fr-FR"/>
-              </w:rPr>
-              <w:t>CTUh</w:t>
-            </w:r>
-            <w:proofErr w:type="spellEnd"/>
           </w:p>
         </w:tc>
         <w:tc>
@@ -3570,18 +3321,8 @@
                 <w:sz w:val="22"/>
                 <w:lang w:eastAsia="fr-FR"/>
               </w:rPr>
-              <w:t xml:space="preserve">0,06 </w:t>
+              <w:t>0,06 kgSbe</w:t>
             </w:r>
-            <w:proofErr w:type="spellStart"/>
-            <w:r>
-              <w:rPr>
-                <w:rFonts w:ascii="Times New Roman" w:hAnsi="Times New Roman" w:cs="Times New Roman"/>
-                <w:sz w:val="22"/>
-                <w:lang w:eastAsia="fr-FR"/>
-              </w:rPr>
-              <w:t>kgSbe</w:t>
-            </w:r>
-            <w:proofErr w:type="spellEnd"/>
           </w:p>
         </w:tc>
         <w:tc>
@@ -3740,18 +3481,8 @@
                 <w:sz w:val="22"/>
                 <w:lang w:eastAsia="fr-FR"/>
               </w:rPr>
-              <w:t xml:space="preserve">40,86 </w:t>
+              <w:t>40,86 ngNMVOCe</w:t>
             </w:r>
-            <w:proofErr w:type="spellStart"/>
-            <w:r>
-              <w:rPr>
-                <w:rFonts w:ascii="Times New Roman" w:hAnsi="Times New Roman" w:cs="Times New Roman"/>
-                <w:sz w:val="22"/>
-                <w:lang w:eastAsia="fr-FR"/>
-              </w:rPr>
-              <w:t>ngNMVOCe</w:t>
-            </w:r>
-            <w:proofErr w:type="spellEnd"/>
           </w:p>
         </w:tc>
         <w:tc>
@@ -3910,18 +3641,8 @@
                 <w:sz w:val="22"/>
                 <w:lang w:eastAsia="fr-FR"/>
               </w:rPr>
-              <w:t xml:space="preserve">19,55 </w:t>
+              <w:t>19,55 kgNe</w:t>
             </w:r>
-            <w:proofErr w:type="spellStart"/>
-            <w:r>
-              <w:rPr>
-                <w:rFonts w:ascii="Times New Roman" w:hAnsi="Times New Roman" w:cs="Times New Roman"/>
-                <w:sz w:val="22"/>
-                <w:lang w:eastAsia="fr-FR"/>
-              </w:rPr>
-              <w:t>kgNe</w:t>
-            </w:r>
-            <w:proofErr w:type="spellEnd"/>
           </w:p>
         </w:tc>
         <w:tc>
@@ -4000,18 +3721,8 @@
                 <w:sz w:val="22"/>
                 <w:lang w:eastAsia="fr-FR"/>
               </w:rPr>
-              <w:t xml:space="preserve">177 </w:t>
+              <w:t>177 molNe</w:t>
             </w:r>
-            <w:proofErr w:type="spellStart"/>
-            <w:r>
-              <w:rPr>
-                <w:rFonts w:ascii="Times New Roman" w:hAnsi="Times New Roman" w:cs="Times New Roman"/>
-                <w:sz w:val="22"/>
-                <w:lang w:eastAsia="fr-FR"/>
-              </w:rPr>
-              <w:t>molNe</w:t>
-            </w:r>
-            <w:proofErr w:type="spellEnd"/>
           </w:p>
         </w:tc>
         <w:tc>
@@ -4620,14 +4331,7 @@
         <w:rPr>
           <w:lang w:eastAsia="fr-FR"/>
         </w:rPr>
-        <w:t xml:space="preserve"> (</w:t>
-      </w:r>
-      <w:proofErr w:type="spellStart"/>
-      <w:r>
-        <w:rPr>
-          <w:lang w:eastAsia="fr-FR"/>
-        </w:rPr>
-        <w:t>CoefD</w:t>
+        <w:t xml:space="preserve"> (CoefD</w:t>
       </w:r>
       <w:r>
         <w:rPr>
@@ -4636,7 +4340,6 @@
         </w:rPr>
         <w:t>min</w:t>
       </w:r>
-      <w:proofErr w:type="spellEnd"/>
       <w:r>
         <w:rPr>
           <w:lang w:eastAsia="fr-FR"/>
@@ -4659,14 +4362,7 @@
         <w:rPr>
           <w:lang w:eastAsia="fr-FR"/>
         </w:rPr>
-        <w:t xml:space="preserve"> (</w:t>
-      </w:r>
-      <w:proofErr w:type="spellStart"/>
-      <w:r>
-        <w:rPr>
-          <w:lang w:eastAsia="fr-FR"/>
-        </w:rPr>
-        <w:t>CoefD</w:t>
+        <w:t xml:space="preserve"> (CoefD</w:t>
       </w:r>
       <w:r>
         <w:rPr>
@@ -4675,7 +4371,6 @@
         </w:rPr>
         <w:t>max</w:t>
       </w:r>
-      <w:proofErr w:type="spellEnd"/>
       <w:r>
         <w:rPr>
           <w:lang w:eastAsia="fr-FR"/>
@@ -4737,14 +4432,7 @@
         <w:rPr>
           <w:lang w:eastAsia="fr-FR"/>
         </w:rPr>
-        <w:t xml:space="preserve"> </w:t>
-      </w:r>
-      <w:proofErr w:type="spellStart"/>
-      <w:r>
-        <w:rPr>
-          <w:lang w:eastAsia="fr-FR"/>
-        </w:rPr>
-        <w:t>I</w:t>
+        <w:t xml:space="preserve"> I</w:t>
       </w:r>
       <w:r>
         <w:rPr>
@@ -4753,7 +4441,6 @@
         </w:rPr>
         <w:t>critère</w:t>
       </w:r>
-      <w:proofErr w:type="spellEnd"/>
       <w:r>
         <w:rPr>
           <w:vertAlign w:val="subscript"/>
@@ -4834,6 +4521,7 @@
         <w:rPr>
           <w:lang w:eastAsia="fr-FR"/>
         </w:rPr>
+        <w:lastRenderedPageBreak/>
         <w:t xml:space="preserve">1° </w:t>
       </w:r>
       <w:r>
@@ -5034,43 +4722,18 @@
         </w:rPr>
         <w:t xml:space="preserve"> </w:t>
       </w:r>
-      <w:commentRangeStart w:id="9"/>
-      <w:ins w:id="10" w:author="MOIZO Juliette" w:date="2025-02-04T08:49:00Z">
-        <w:r>
-          <w:rPr>
-            <w:highlight w:val="yellow"/>
-            <w:lang w:eastAsia="fr-FR"/>
-          </w:rPr>
-          <w:t>visible ou directement accessible</w:t>
-        </w:r>
-        <w:r>
-          <w:rPr>
-            <w:highlight w:val="yellow"/>
-            <w:lang w:eastAsia="fr-FR"/>
-          </w:rPr>
-          <w:t xml:space="preserve"> </w:t>
-        </w:r>
-        <w:commentRangeEnd w:id="9"/>
-        <w:r>
-          <w:rPr>
-            <w:rStyle w:val="Marquedecommentaire"/>
-          </w:rPr>
-          <w:commentReference w:id="9"/>
-        </w:r>
-        <w:r>
-          <w:rPr>
-            <w:highlight w:val="yellow"/>
-            <w:lang w:eastAsia="fr-FR"/>
-          </w:rPr>
-          <w:t>au moment de l’acte d’achat</w:t>
-        </w:r>
-        <w:r>
-          <w:rPr>
-            <w:lang w:eastAsia="fr-FR"/>
-          </w:rPr>
-          <w:t xml:space="preserve"> </w:t>
-        </w:r>
-      </w:ins>
+      <w:r>
+        <w:rPr>
+          <w:lang w:eastAsia="fr-FR"/>
+        </w:rPr>
+        <w:t>visible ou directement accessible au moment de l’acte d’achat</w:t>
+      </w:r>
+      <w:r>
+        <w:rPr>
+          <w:lang w:eastAsia="fr-FR"/>
+        </w:rPr>
+        <w:t xml:space="preserve"> </w:t>
+      </w:r>
       <w:r>
         <w:rPr>
           <w:lang w:eastAsia="fr-FR"/>
@@ -5981,23 +5644,7 @@
           <w:bCs/>
           <w:color w:val="000000"/>
         </w:rPr>
-        <w:t xml:space="preserve">3° le caractère </w:t>
-      </w:r>
-      <w:proofErr w:type="spellStart"/>
-      <w:r>
-        <w:rPr>
-          <w:bCs/>
-          <w:color w:val="000000"/>
-        </w:rPr>
-        <w:t>remanufacturé</w:t>
-      </w:r>
-      <w:proofErr w:type="spellEnd"/>
-      <w:r>
-        <w:rPr>
-          <w:bCs/>
-          <w:color w:val="000000"/>
-        </w:rPr>
-        <w:t xml:space="preserve"> ou non du produit ;</w:t>
+        <w:t>3° le caractère remanufacturé ou non du produit ;</w:t>
       </w:r>
     </w:p>
     <w:p>
@@ -6677,6 +6324,7 @@
           <w:bCs/>
           <w:color w:val="000000"/>
         </w:rPr>
+        <w:lastRenderedPageBreak/>
         <w:t>17</w:t>
       </w:r>
       <w:r>
@@ -7179,8 +6827,6 @@
           <w:color w:val="000000"/>
         </w:rPr>
       </w:pPr>
-      <w:bookmarkStart w:id="11" w:name="_GoBack"/>
-      <w:bookmarkEnd w:id="11"/>
     </w:p>
     <w:p>
       <w:pPr>
@@ -7243,76 +6889,32 @@
         </w:rPr>
         <w:t>» et du pictogramme indiquant le nombre de points d’impact calculé</w:t>
       </w:r>
-      <w:ins w:id="12" w:author="DAGRAS Pascal" w:date="2025-02-03T15:20:00Z">
-        <w:r>
-          <w:rPr>
-            <w:lang w:eastAsia="fr-FR"/>
-          </w:rPr>
-          <w:t xml:space="preserve">, </w:t>
-        </w:r>
-        <w:r>
-          <w:rPr>
-            <w:highlight w:val="yellow"/>
-            <w:lang w:eastAsia="fr-FR"/>
-          </w:rPr>
-          <w:t xml:space="preserve">ainsi que ce même nombre de points rapporté à la masse </w:t>
-        </w:r>
-      </w:ins>
-      <w:ins w:id="13" w:author="DAGRAS Pascal" w:date="2025-02-03T15:22:00Z">
-        <w:r>
-          <w:rPr>
-            <w:highlight w:val="yellow"/>
-            <w:lang w:eastAsia="fr-FR"/>
-          </w:rPr>
-          <w:t>du produit concerné</w:t>
-        </w:r>
-      </w:ins>
-      <w:r>
-        <w:rPr>
-          <w:highlight w:val="yellow"/>
+      <w:r>
+        <w:rPr>
+          <w:lang w:eastAsia="fr-FR"/>
+        </w:rPr>
+        <w:t xml:space="preserve">, </w:t>
+      </w:r>
+      <w:r>
+        <w:rPr>
+          <w:lang w:eastAsia="fr-FR"/>
+        </w:rPr>
+        <w:t>ainsi que ce même nombre de points rapporté à la masse du produit concerné</w:t>
+      </w:r>
+      <w:r>
+        <w:rPr>
           <w:lang w:eastAsia="fr-FR"/>
         </w:rPr>
         <w:t> </w:t>
       </w:r>
-      <w:ins w:id="14" w:author="MOIZO Juliette" w:date="2025-02-04T08:57:00Z">
-        <w:r>
-          <w:rPr>
-            <w:highlight w:val="yellow"/>
-            <w:lang w:eastAsia="fr-FR"/>
-          </w:rPr>
-          <w:t xml:space="preserve">et exprimé pour </w:t>
-        </w:r>
-        <w:commentRangeStart w:id="15"/>
-        <w:r>
-          <w:rPr>
-            <w:highlight w:val="yellow"/>
-            <w:lang w:eastAsia="fr-FR"/>
-          </w:rPr>
-          <w:t>100g</w:t>
-        </w:r>
-      </w:ins>
-      <w:commentRangeEnd w:id="15"/>
-      <w:ins w:id="16" w:author="MOIZO Juliette" w:date="2025-02-04T08:58:00Z">
-        <w:r>
-          <w:rPr>
-            <w:rStyle w:val="Marquedecommentaire"/>
-            <w:highlight w:val="yellow"/>
-          </w:rPr>
-          <w:commentReference w:id="15"/>
-        </w:r>
-      </w:ins>
-      <w:ins w:id="17" w:author="MOIZO Juliette" w:date="2025-02-04T08:57:00Z">
-        <w:r>
-          <w:rPr>
-            <w:highlight w:val="yellow"/>
-            <w:lang w:eastAsia="fr-FR"/>
-          </w:rPr>
-          <w:t xml:space="preserve"> </w:t>
-        </w:r>
-      </w:ins>
-      <w:r>
-        <w:rPr>
-          <w:highlight w:val="yellow"/>
+      <w:r>
+        <w:rPr>
+          <w:lang w:eastAsia="fr-FR"/>
+        </w:rPr>
+        <w:t xml:space="preserve">et exprimé pour 100g </w:t>
+      </w:r>
+      <w:r>
+        <w:rPr>
           <w:lang w:eastAsia="fr-FR"/>
         </w:rPr>
         <w:t>:</w:t>
@@ -7350,7 +6952,7 @@
                     </pic:cNvPicPr>
                   </pic:nvPicPr>
                   <pic:blipFill>
-                    <a:blip r:embed="rId10">
+                    <a:blip r:embed="rId8">
                       <a:extLst>
                         <a:ext uri="{28A0092B-C50C-407E-A947-70E740481C1C}">
                           <a14:useLocalDpi xmlns:a14="http://schemas.microsoft.com/office/drawing/2010/main" val="0"/>
@@ -7388,57 +6990,35 @@
     <w:p>
       <w:pPr>
         <w:spacing w:before="120" w:after="120"/>
-        <w:jc w:val="center"/>
-        <w:rPr>
-          <w:del w:id="18" w:author="DAGRAS Pascal" w:date="2025-02-03T15:20:00Z"/>
-          <w:noProof/>
-          <w:lang w:eastAsia="fr-FR"/>
-        </w:rPr>
-      </w:pPr>
-    </w:p>
-    <w:p>
-      <w:pPr>
-        <w:spacing w:before="120" w:after="120"/>
-        <w:jc w:val="center"/>
-        <w:rPr>
-          <w:del w:id="19" w:author="DAGRAS Pascal" w:date="2025-02-03T15:20:00Z"/>
-          <w:noProof/>
-          <w:lang w:eastAsia="fr-FR"/>
-        </w:rPr>
-      </w:pPr>
-    </w:p>
-    <w:p>
-      <w:pPr>
-        <w:spacing w:before="120" w:after="120"/>
-        <w:jc w:val="center"/>
-        <w:rPr>
-          <w:del w:id="20" w:author="DAGRAS Pascal" w:date="2025-02-03T15:20:00Z"/>
-          <w:noProof/>
-          <w:lang w:eastAsia="fr-FR"/>
-        </w:rPr>
-      </w:pPr>
-    </w:p>
-    <w:p>
-      <w:pPr>
-        <w:spacing w:before="120" w:after="120"/>
-        <w:jc w:val="center"/>
-        <w:rPr>
-          <w:del w:id="21" w:author="DAGRAS Pascal" w:date="2025-02-03T15:20:00Z"/>
-          <w:noProof/>
-          <w:lang w:eastAsia="fr-FR"/>
-        </w:rPr>
-      </w:pPr>
-    </w:p>
-    <w:p>
-      <w:pPr>
-        <w:spacing w:before="120" w:after="120"/>
-        <w:jc w:val="center"/>
-        <w:rPr>
-          <w:del w:id="22" w:author="DAGRAS Pascal" w:date="2025-02-03T15:20:00Z"/>
-          <w:noProof/>
-          <w:lang w:eastAsia="fr-FR"/>
-        </w:rPr>
-      </w:pPr>
+        <w:jc w:val="both"/>
+        <w:rPr>
+          <w:lang w:eastAsia="fr-FR"/>
+        </w:rPr>
+      </w:pPr>
+      <w:r>
+        <w:rPr>
+          <w:lang w:eastAsia="fr-FR"/>
+        </w:rPr>
+        <w:t>Lors</w:t>
+      </w:r>
+      <w:r>
+        <w:rPr>
+          <w:lang w:eastAsia="fr-FR"/>
+        </w:rPr>
+        <w:t>que l’affichage est réalisé sur support dématérialisé, un lien permettant d’accéder à l’ensemble des informations mises à disposition en application de l’article R. 541-245 du code de l’environnement</w:t>
+      </w:r>
+      <w:r>
+        <w:rPr>
+          <w:lang w:eastAsia="fr-FR"/>
+        </w:rPr>
+        <w:t xml:space="preserve"> est proposé</w:t>
+      </w:r>
+      <w:r>
+        <w:rPr>
+          <w:lang w:eastAsia="fr-FR"/>
+        </w:rPr>
+        <w:t xml:space="preserve">. </w:t>
+      </w:r>
     </w:p>
     <w:p>
       <w:pPr>
@@ -7452,25 +7032,55 @@
         <w:rPr>
           <w:lang w:eastAsia="fr-FR"/>
         </w:rPr>
-        <w:t>Lors</w:t>
-      </w:r>
-      <w:r>
-        <w:rPr>
-          <w:lang w:eastAsia="fr-FR"/>
-        </w:rPr>
-        <w:t>que l’affichage est réalisé sur support dématérialisé, un lien permettant d’accéder à l’ensemble des informations mises à disposition en application de l’article R. 541-245 du code de l’environnement</w:t>
-      </w:r>
-      <w:r>
-        <w:rPr>
-          <w:lang w:eastAsia="fr-FR"/>
-        </w:rPr>
-        <w:t xml:space="preserve"> est proposé</w:t>
-      </w:r>
-      <w:r>
-        <w:rPr>
-          <w:lang w:eastAsia="fr-FR"/>
-        </w:rPr>
-        <w:t xml:space="preserve">. </w:t>
+        <w:t>Les caractéristiques de cette signalétique sont déclinées dans une charte graphique</w:t>
+      </w:r>
+      <w:r>
+        <w:rPr>
+          <w:lang w:eastAsia="fr-FR"/>
+        </w:rPr>
+        <w:t xml:space="preserve">, </w:t>
+      </w:r>
+      <w:r>
+        <w:rPr>
+          <w:lang w:eastAsia="fr-FR"/>
+        </w:rPr>
+        <w:t>publiée sur le</w:t>
+      </w:r>
+      <w:r>
+        <w:rPr>
+          <w:lang w:eastAsia="fr-FR"/>
+        </w:rPr>
+        <w:t>s</w:t>
+      </w:r>
+      <w:r>
+        <w:rPr>
+          <w:lang w:eastAsia="fr-FR"/>
+        </w:rPr>
+        <w:t xml:space="preserve"> site</w:t>
+      </w:r>
+      <w:r>
+        <w:rPr>
+          <w:lang w:eastAsia="fr-FR"/>
+        </w:rPr>
+        <w:t>s</w:t>
+      </w:r>
+      <w:r>
+        <w:rPr>
+          <w:lang w:eastAsia="fr-FR"/>
+        </w:rPr>
+        <w:t xml:space="preserve"> </w:t>
+      </w:r>
+      <w:r>
+        <w:rPr>
+          <w:lang w:eastAsia="fr-FR"/>
+        </w:rPr>
+        <w:t>des ministères chargés de l'environnement et de l'économie</w:t>
+      </w:r>
+      <w:r>
+        <w:rPr>
+          <w:lang w:eastAsia="fr-FR"/>
+        </w:rPr>
+        <w:t>. Cette signalétique ne peut faire l’objet d’aucune altération, quelle que soit la personne morale ou physique qui l’utilise. Tout ajustement de la taille de cette signalétique doit s’effectuer de façon homothétique.</w:t>
       </w:r>
     </w:p>
     <w:p>
@@ -7485,83 +7095,7 @@
         <w:rPr>
           <w:lang w:eastAsia="fr-FR"/>
         </w:rPr>
-        <w:t>Les caractéristiques de cette signalétique sont déclinées dans une charte graphique</w:t>
-      </w:r>
-      <w:r>
-        <w:rPr>
-          <w:lang w:eastAsia="fr-FR"/>
-        </w:rPr>
-        <w:t xml:space="preserve">, </w:t>
-      </w:r>
-      <w:r>
-        <w:rPr>
-          <w:lang w:eastAsia="fr-FR"/>
-        </w:rPr>
-        <w:t>publiée sur le</w:t>
-      </w:r>
-      <w:ins w:id="23" w:author="MOIZO Juliette" w:date="2025-01-31T16:45:00Z">
-        <w:r>
-          <w:rPr>
-            <w:lang w:eastAsia="fr-FR"/>
-          </w:rPr>
-          <w:t>s</w:t>
-        </w:r>
-      </w:ins>
-      <w:r>
-        <w:rPr>
-          <w:lang w:eastAsia="fr-FR"/>
-        </w:rPr>
-        <w:t xml:space="preserve"> site</w:t>
-      </w:r>
-      <w:ins w:id="24" w:author="MOIZO Juliette" w:date="2025-01-31T16:45:00Z">
-        <w:r>
-          <w:rPr>
-            <w:lang w:eastAsia="fr-FR"/>
-          </w:rPr>
-          <w:t>s</w:t>
-        </w:r>
-      </w:ins>
-      <w:r>
-        <w:rPr>
-          <w:lang w:eastAsia="fr-FR"/>
-        </w:rPr>
-        <w:t xml:space="preserve"> </w:t>
-      </w:r>
-      <w:ins w:id="25" w:author="KARAMANOUKIAN Audrey" w:date="2025-01-31T16:29:00Z">
-        <w:r>
-          <w:rPr>
-            <w:lang w:eastAsia="fr-FR"/>
-          </w:rPr>
-          <w:t>des ministères chargés de l'environnement et de l'économie</w:t>
-        </w:r>
-      </w:ins>
-      <w:del w:id="26" w:author="KARAMANOUKIAN Audrey" w:date="2025-01-31T16:29:00Z">
-        <w:r>
-          <w:rPr>
-            <w:lang w:eastAsia="fr-FR"/>
-          </w:rPr>
-          <w:delText>du ministère chargé de l’environnement</w:delText>
-        </w:r>
-      </w:del>
-      <w:r>
-        <w:rPr>
-          <w:lang w:eastAsia="fr-FR"/>
-        </w:rPr>
-        <w:t>. Cette signalétique ne peut faire l’objet d’aucune altération, quelle que soit la personne morale ou physique qui l’utilise. Tout ajustement de la taille de cette signalétique doit s’effectuer de façon homothétique.</w:t>
-      </w:r>
-    </w:p>
-    <w:p>
-      <w:pPr>
-        <w:spacing w:before="120" w:after="120"/>
-        <w:jc w:val="both"/>
-        <w:rPr>
-          <w:lang w:eastAsia="fr-FR"/>
-        </w:rPr>
-      </w:pPr>
-      <w:r>
-        <w:rPr>
-          <w:lang w:eastAsia="fr-FR"/>
-        </w:rPr>
+        <w:lastRenderedPageBreak/>
         <w:t>Dans le cas où le coût environnemental est présenté en rayon</w:t>
       </w:r>
       <w:r>
@@ -7685,7 +7219,7 @@
           <w:color w:val="000000"/>
           <w:lang w:eastAsia="fr-FR"/>
         </w:rPr>
-        <w:t xml:space="preserve">Article </w:t>
+        <w:t>Article 1</w:t>
       </w:r>
       <w:r>
         <w:rPr>
@@ -7693,7 +7227,7 @@
           <w:color w:val="000000"/>
           <w:lang w:eastAsia="fr-FR"/>
         </w:rPr>
-        <w:t>10</w:t>
+        <w:t>0</w:t>
       </w:r>
     </w:p>
     <w:p>
@@ -7718,19 +7252,188 @@
         <w:rPr>
           <w:lang w:eastAsia="fr-FR"/>
         </w:rPr>
-        <w:t xml:space="preserve">Les dispositions du présent arrêté entrent </w:t>
-      </w:r>
-      <w:r>
-        <w:rPr>
-          <w:lang w:eastAsia="fr-FR"/>
-        </w:rPr>
-        <w:t>en vigueur</w:t>
-      </w:r>
-      <w:r>
-        <w:rPr>
-          <w:lang w:eastAsia="fr-FR"/>
-        </w:rPr>
-        <w:t xml:space="preserve"> le lendemain de sa publication.</w:t>
+        <w:t>Le commissaire général au développement durable et la directrice générale de la concurrence, de la consommation, et de la répression des fraudes sont chargés, chacun en ce qui le concerne, de l’exécution du présent arrêté, qui sera publié au Journal officiel de la République française.</w:t>
+      </w:r>
+    </w:p>
+    <w:p>
+      <w:pPr>
+        <w:suppressAutoHyphens w:val="0"/>
+        <w:rPr>
+          <w:lang w:eastAsia="fr-FR"/>
+        </w:rPr>
+      </w:pPr>
+      <w:r>
+        <w:rPr>
+          <w:lang w:eastAsia="fr-FR"/>
+        </w:rPr>
+        <w:br w:type="page"/>
+      </w:r>
+    </w:p>
+    <w:p>
+      <w:pPr>
+        <w:pStyle w:val="Textejustifi"/>
+        <w:ind w:left="4253"/>
+        <w:rPr>
+          <w:rFonts w:ascii="Times New Roman" w:hAnsi="Times New Roman" w:cs="Times New Roman"/>
+          <w:sz w:val="24"/>
+        </w:rPr>
+      </w:pPr>
+      <w:r>
+        <w:rPr>
+          <w:rFonts w:ascii="Times New Roman" w:hAnsi="Times New Roman" w:cs="Times New Roman"/>
+          <w:sz w:val="24"/>
+        </w:rPr>
+        <w:lastRenderedPageBreak/>
+        <w:t>La ministre de la transition écologique, de la biodiversité, de la forêt, de la mer et de la pêche</w:t>
+      </w:r>
+    </w:p>
+    <w:p>
+      <w:pPr>
+        <w:pStyle w:val="Textejustifi"/>
+        <w:ind w:left="4253"/>
+        <w:rPr>
+          <w:rFonts w:ascii="Times New Roman" w:hAnsi="Times New Roman" w:cs="Times New Roman"/>
+          <w:sz w:val="24"/>
+        </w:rPr>
+      </w:pPr>
+      <w:r>
+        <w:rPr>
+          <w:rFonts w:ascii="Times New Roman" w:hAnsi="Times New Roman" w:cs="Times New Roman"/>
+          <w:sz w:val="24"/>
+        </w:rPr>
+        <w:t>Pour la ministre et par délégation :</w:t>
+      </w:r>
+    </w:p>
+    <w:p>
+      <w:pPr>
+        <w:pStyle w:val="Textejustifi"/>
+        <w:ind w:left="4253"/>
+        <w:rPr>
+          <w:rFonts w:ascii="Times New Roman" w:hAnsi="Times New Roman" w:cs="Times New Roman"/>
+          <w:sz w:val="24"/>
+        </w:rPr>
+      </w:pPr>
+      <w:r>
+        <w:rPr>
+          <w:rFonts w:ascii="Times New Roman" w:hAnsi="Times New Roman" w:cs="Times New Roman"/>
+          <w:sz w:val="24"/>
+        </w:rPr>
+        <w:t>Le commissaire général au développement durable</w:t>
+      </w:r>
+    </w:p>
+    <w:p>
+      <w:pPr>
+        <w:pStyle w:val="Textejustifi"/>
+        <w:ind w:left="4253"/>
+        <w:rPr>
+          <w:rFonts w:ascii="Times New Roman" w:hAnsi="Times New Roman" w:cs="Times New Roman"/>
+          <w:sz w:val="24"/>
+        </w:rPr>
+      </w:pPr>
+      <w:r>
+        <w:rPr>
+          <w:rFonts w:ascii="Times New Roman" w:hAnsi="Times New Roman" w:cs="Times New Roman"/>
+          <w:sz w:val="24"/>
+        </w:rPr>
+        <w:t>B. HUET</w:t>
+      </w:r>
+    </w:p>
+    <w:p>
+      <w:pPr>
+        <w:pStyle w:val="Textejustifi"/>
+        <w:ind w:left="4253"/>
+        <w:rPr>
+          <w:rFonts w:ascii="Times New Roman" w:hAnsi="Times New Roman" w:cs="Times New Roman"/>
+          <w:sz w:val="24"/>
+        </w:rPr>
+      </w:pPr>
+    </w:p>
+    <w:p>
+      <w:pPr>
+        <w:pStyle w:val="Textejustifi"/>
+        <w:ind w:left="4253"/>
+        <w:rPr>
+          <w:rFonts w:ascii="Times New Roman" w:hAnsi="Times New Roman" w:cs="Times New Roman"/>
+          <w:sz w:val="24"/>
+        </w:rPr>
+      </w:pPr>
+    </w:p>
+    <w:p>
+      <w:pPr>
+        <w:pStyle w:val="Textejustifi"/>
+        <w:ind w:left="4253"/>
+        <w:rPr>
+          <w:rFonts w:ascii="Times New Roman" w:hAnsi="Times New Roman" w:cs="Times New Roman"/>
+          <w:sz w:val="24"/>
+        </w:rPr>
+      </w:pPr>
+    </w:p>
+    <w:p>
+      <w:pPr>
+        <w:pStyle w:val="Textejustifi"/>
+        <w:ind w:right="4530"/>
+        <w:rPr>
+          <w:rFonts w:ascii="Times New Roman" w:hAnsi="Times New Roman" w:cs="Times New Roman"/>
+          <w:sz w:val="24"/>
+        </w:rPr>
+      </w:pPr>
+      <w:r>
+        <w:rPr>
+          <w:rFonts w:ascii="Times New Roman" w:hAnsi="Times New Roman" w:cs="Times New Roman"/>
+          <w:sz w:val="24"/>
+        </w:rPr>
+        <w:t>Le ministre de l’économie, des finances et de la souveraineté industrielle et numérique</w:t>
+      </w:r>
+    </w:p>
+    <w:p>
+      <w:pPr>
+        <w:pStyle w:val="Textejustifi"/>
+        <w:ind w:right="4530"/>
+        <w:rPr>
+          <w:rFonts w:ascii="Times New Roman" w:hAnsi="Times New Roman" w:cs="Times New Roman"/>
+          <w:sz w:val="24"/>
+        </w:rPr>
+      </w:pPr>
+      <w:r>
+        <w:rPr>
+          <w:rFonts w:ascii="Times New Roman" w:hAnsi="Times New Roman" w:cs="Times New Roman"/>
+          <w:sz w:val="24"/>
+        </w:rPr>
+        <w:t>Pour le ministre et par délégation :</w:t>
+      </w:r>
+    </w:p>
+    <w:p>
+      <w:pPr>
+        <w:pStyle w:val="Textejustifi"/>
+        <w:ind w:right="4530"/>
+        <w:rPr>
+          <w:rFonts w:ascii="Times New Roman" w:hAnsi="Times New Roman" w:cs="Times New Roman"/>
+          <w:sz w:val="24"/>
+        </w:rPr>
+      </w:pPr>
+      <w:r>
+        <w:rPr>
+          <w:rFonts w:ascii="Times New Roman" w:hAnsi="Times New Roman" w:cs="Times New Roman"/>
+          <w:sz w:val="24"/>
+        </w:rPr>
+        <w:t>La directrice générale de la concurrence, de la consommation et de la répression des fraudes</w:t>
+      </w:r>
+    </w:p>
+    <w:p>
+      <w:pPr>
+        <w:pStyle w:val="Textejustifi"/>
+        <w:ind w:right="4530"/>
+        <w:rPr>
+          <w:rFonts w:ascii="Times New Roman" w:hAnsi="Times New Roman" w:cs="Times New Roman"/>
+          <w:sz w:val="24"/>
+        </w:rPr>
+      </w:pPr>
+      <w:r>
+        <w:rPr>
+          <w:rFonts w:ascii="Times New Roman" w:hAnsi="Times New Roman" w:cs="Times New Roman"/>
+          <w:sz w:val="24"/>
+        </w:rPr>
+        <w:t>S. LACOCHE</w:t>
       </w:r>
     </w:p>
     <w:p>
@@ -7742,291 +7445,13 @@
         </w:rPr>
       </w:pPr>
     </w:p>
-    <w:p>
-      <w:pPr>
-        <w:suppressAutoHyphens w:val="0"/>
-        <w:jc w:val="center"/>
-      </w:pPr>
-      <w:r>
-        <w:rPr>
-          <w:b/>
-          <w:color w:val="000000"/>
-          <w:lang w:eastAsia="fr-FR"/>
-        </w:rPr>
-        <w:t>Article 1</w:t>
-      </w:r>
-      <w:r>
-        <w:rPr>
-          <w:b/>
-          <w:color w:val="000000"/>
-          <w:lang w:eastAsia="fr-FR"/>
-        </w:rPr>
-        <w:t>1</w:t>
-      </w:r>
-      <w:r>
-        <w:rPr>
-          <w:b/>
-          <w:color w:val="000000"/>
-          <w:lang w:eastAsia="fr-FR"/>
-        </w:rPr>
-        <w:t xml:space="preserve"> </w:t>
-      </w:r>
-    </w:p>
-    <w:p>
-      <w:pPr>
-        <w:suppressAutoHyphens w:val="0"/>
-        <w:jc w:val="both"/>
-        <w:rPr>
-          <w:color w:val="000000"/>
-          <w:lang w:eastAsia="fr-FR"/>
-        </w:rPr>
-      </w:pPr>
-    </w:p>
-    <w:p>
-      <w:pPr>
-        <w:spacing w:before="120" w:after="120"/>
-        <w:jc w:val="both"/>
-        <w:rPr>
-          <w:ins w:id="27" w:author="MOIZO Juliette" w:date="2025-01-31T15:42:00Z"/>
-          <w:lang w:eastAsia="fr-FR"/>
-        </w:rPr>
-      </w:pPr>
-      <w:r>
-        <w:rPr>
-          <w:lang w:eastAsia="fr-FR"/>
-        </w:rPr>
-        <w:t>Le commissaire général au développement durable et la directrice générale de la concurrence, de la consommation, et de la répression des fraudes sont chargés, chacun en ce qui le concerne, de l’exécution du présent arrêté, qui sera publié au Journal officiel de la République française.</w:t>
-      </w:r>
-    </w:p>
-    <w:p>
-      <w:pPr>
-        <w:suppressAutoHyphens w:val="0"/>
-        <w:rPr>
-          <w:ins w:id="28" w:author="MOIZO Juliette" w:date="2025-01-31T15:42:00Z"/>
-          <w:lang w:eastAsia="fr-FR"/>
-        </w:rPr>
-      </w:pPr>
-      <w:ins w:id="29" w:author="MOIZO Juliette" w:date="2025-01-31T15:42:00Z">
-        <w:r>
-          <w:rPr>
-            <w:lang w:eastAsia="fr-FR"/>
-          </w:rPr>
-          <w:br w:type="page"/>
-        </w:r>
-      </w:ins>
-    </w:p>
-    <w:p>
-      <w:pPr>
-        <w:pStyle w:val="Textejustifi"/>
-        <w:ind w:left="4253"/>
-        <w:rPr>
-          <w:ins w:id="30" w:author="MOIZO Juliette" w:date="2025-01-31T15:43:00Z"/>
-          <w:rFonts w:ascii="Times New Roman" w:hAnsi="Times New Roman" w:cs="Times New Roman"/>
-        </w:rPr>
-      </w:pPr>
-      <w:ins w:id="31" w:author="MOIZO Juliette" w:date="2025-01-31T15:43:00Z">
-        <w:r>
-          <w:rPr>
-            <w:rFonts w:ascii="Times New Roman" w:hAnsi="Times New Roman" w:cs="Times New Roman"/>
-          </w:rPr>
-          <w:t>La ministre de la</w:t>
-        </w:r>
-      </w:ins>
-      <w:ins w:id="32" w:author="MOIZO Juliette" w:date="2025-01-31T15:44:00Z">
-        <w:r>
-          <w:rPr>
-            <w:rFonts w:ascii="Times New Roman" w:hAnsi="Times New Roman" w:cs="Times New Roman"/>
-          </w:rPr>
-          <w:t xml:space="preserve"> transition écologique, de la biodiversité, de la forêt, de la mer et de la pêche</w:t>
-        </w:r>
-      </w:ins>
-    </w:p>
-    <w:p>
-      <w:pPr>
-        <w:pStyle w:val="Textejustifi"/>
-        <w:ind w:left="4253"/>
-        <w:rPr>
-          <w:ins w:id="33" w:author="MOIZO Juliette" w:date="2025-01-31T15:43:00Z"/>
-          <w:rFonts w:ascii="Times New Roman" w:hAnsi="Times New Roman" w:cs="Times New Roman"/>
-        </w:rPr>
-      </w:pPr>
-      <w:ins w:id="34" w:author="MOIZO Juliette" w:date="2025-01-31T15:43:00Z">
-        <w:r>
-          <w:rPr>
-            <w:rFonts w:ascii="Times New Roman" w:hAnsi="Times New Roman" w:cs="Times New Roman"/>
-          </w:rPr>
-          <w:t>Pour la ministre et par délégation :</w:t>
-        </w:r>
-      </w:ins>
-    </w:p>
-    <w:p>
-      <w:pPr>
-        <w:pStyle w:val="Textejustifi"/>
-        <w:ind w:left="4253"/>
-        <w:rPr>
-          <w:ins w:id="35" w:author="MOIZO Juliette" w:date="2025-01-31T15:43:00Z"/>
-          <w:rFonts w:ascii="Times New Roman" w:hAnsi="Times New Roman" w:cs="Times New Roman"/>
-        </w:rPr>
-      </w:pPr>
-      <w:ins w:id="36" w:author="MOIZO Juliette" w:date="2025-01-31T15:43:00Z">
-        <w:r>
-          <w:rPr>
-            <w:rFonts w:ascii="Times New Roman" w:hAnsi="Times New Roman" w:cs="Times New Roman"/>
-          </w:rPr>
-          <w:t>Le commissaire général au développement durable</w:t>
-        </w:r>
-      </w:ins>
-    </w:p>
-    <w:p>
-      <w:pPr>
-        <w:pStyle w:val="Textejustifi"/>
-        <w:ind w:left="4253"/>
-        <w:rPr>
-          <w:ins w:id="37" w:author="MOIZO Juliette" w:date="2025-01-31T15:43:00Z"/>
-          <w:rFonts w:ascii="Times New Roman" w:hAnsi="Times New Roman" w:cs="Times New Roman"/>
-        </w:rPr>
-      </w:pPr>
-      <w:ins w:id="38" w:author="MOIZO Juliette" w:date="2025-01-31T15:43:00Z">
-        <w:r>
-          <w:rPr>
-            <w:rFonts w:ascii="Times New Roman" w:hAnsi="Times New Roman" w:cs="Times New Roman"/>
-          </w:rPr>
-          <w:t>B. HUET</w:t>
-        </w:r>
-      </w:ins>
-    </w:p>
-    <w:p>
-      <w:pPr>
-        <w:pStyle w:val="Textejustifi"/>
-        <w:ind w:left="4253"/>
-        <w:rPr>
-          <w:ins w:id="39" w:author="MOIZO Juliette" w:date="2025-01-31T15:43:00Z"/>
-          <w:rFonts w:ascii="Times New Roman" w:hAnsi="Times New Roman" w:cs="Times New Roman"/>
-        </w:rPr>
-      </w:pPr>
-    </w:p>
-    <w:p>
-      <w:pPr>
-        <w:pStyle w:val="Textejustifi"/>
-        <w:ind w:left="4253"/>
-        <w:rPr>
-          <w:ins w:id="40" w:author="MOIZO Juliette" w:date="2025-01-31T15:43:00Z"/>
-          <w:rFonts w:ascii="Times New Roman" w:hAnsi="Times New Roman" w:cs="Times New Roman"/>
-        </w:rPr>
-      </w:pPr>
-    </w:p>
-    <w:p>
-      <w:pPr>
-        <w:pStyle w:val="Textejustifi"/>
-        <w:ind w:left="4253"/>
-        <w:rPr>
-          <w:ins w:id="41" w:author="MOIZO Juliette" w:date="2025-01-31T15:43:00Z"/>
-          <w:rFonts w:ascii="Times New Roman" w:hAnsi="Times New Roman" w:cs="Times New Roman"/>
-        </w:rPr>
-      </w:pPr>
-    </w:p>
-    <w:p>
-      <w:pPr>
-        <w:pStyle w:val="Textejustifi"/>
-        <w:ind w:right="4530"/>
-        <w:rPr>
-          <w:ins w:id="42" w:author="MOIZO Juliette" w:date="2025-01-31T15:43:00Z"/>
-          <w:rFonts w:ascii="Times New Roman" w:hAnsi="Times New Roman" w:cs="Times New Roman"/>
-        </w:rPr>
-      </w:pPr>
-      <w:ins w:id="43" w:author="MOIZO Juliette" w:date="2025-01-31T15:43:00Z">
-        <w:r>
-          <w:rPr>
-            <w:rFonts w:ascii="Times New Roman" w:hAnsi="Times New Roman" w:cs="Times New Roman"/>
-          </w:rPr>
-          <w:t xml:space="preserve">Le </w:t>
-        </w:r>
-      </w:ins>
-      <w:ins w:id="44" w:author="MOIZO Juliette" w:date="2025-01-31T15:44:00Z">
-        <w:r>
-          <w:rPr>
-            <w:rFonts w:ascii="Times New Roman" w:hAnsi="Times New Roman" w:cs="Times New Roman"/>
-          </w:rPr>
-          <w:t xml:space="preserve">ministre </w:t>
-        </w:r>
-        <w:r>
-          <w:rPr>
-            <w:rFonts w:ascii="Times New Roman" w:hAnsi="Times New Roman" w:cs="Times New Roman"/>
-          </w:rPr>
-          <w:t>de l’économie, des finances et de la souveraineté industrielle et numérique</w:t>
-        </w:r>
-      </w:ins>
-    </w:p>
-    <w:p>
-      <w:pPr>
-        <w:pStyle w:val="Textejustifi"/>
-        <w:ind w:right="4530"/>
-        <w:rPr>
-          <w:ins w:id="45" w:author="MOIZO Juliette" w:date="2025-01-31T15:43:00Z"/>
-          <w:rFonts w:ascii="Times New Roman" w:hAnsi="Times New Roman" w:cs="Times New Roman"/>
-        </w:rPr>
-      </w:pPr>
-      <w:ins w:id="46" w:author="MOIZO Juliette" w:date="2025-01-31T15:43:00Z">
-        <w:r>
-          <w:rPr>
-            <w:rFonts w:ascii="Times New Roman" w:hAnsi="Times New Roman" w:cs="Times New Roman"/>
-          </w:rPr>
-          <w:t>Pour le ministre et par délégation :</w:t>
-        </w:r>
-      </w:ins>
-    </w:p>
-    <w:p>
-      <w:pPr>
-        <w:pStyle w:val="Textejustifi"/>
-        <w:ind w:right="4530"/>
-        <w:rPr>
-          <w:ins w:id="47" w:author="MOIZO Juliette" w:date="2025-01-31T15:43:00Z"/>
-          <w:rFonts w:ascii="Times New Roman" w:hAnsi="Times New Roman" w:cs="Times New Roman"/>
-        </w:rPr>
-      </w:pPr>
-      <w:ins w:id="48" w:author="MOIZO Juliette" w:date="2025-01-31T15:43:00Z">
-        <w:r>
-          <w:rPr>
-            <w:rFonts w:ascii="Times New Roman" w:hAnsi="Times New Roman" w:cs="Times New Roman"/>
-          </w:rPr>
-          <w:t>La directrice générale de la concurrence, de la consommation et de la répression des fraudes</w:t>
-        </w:r>
-      </w:ins>
-    </w:p>
-    <w:p>
-      <w:pPr>
-        <w:pStyle w:val="Textejustifi"/>
-        <w:ind w:right="4530"/>
-        <w:rPr>
-          <w:ins w:id="49" w:author="MOIZO Juliette" w:date="2025-01-31T15:43:00Z"/>
-          <w:rFonts w:ascii="Times New Roman" w:hAnsi="Times New Roman" w:cs="Times New Roman"/>
-        </w:rPr>
-      </w:pPr>
-      <w:ins w:id="50" w:author="MOIZO Juliette" w:date="2025-01-31T15:43:00Z">
-        <w:r>
-          <w:rPr>
-            <w:rFonts w:ascii="Times New Roman" w:hAnsi="Times New Roman" w:cs="Times New Roman"/>
-          </w:rPr>
-          <w:t>S. LACOCHE</w:t>
-        </w:r>
-      </w:ins>
-    </w:p>
-    <w:p>
-      <w:pPr>
-        <w:spacing w:before="120" w:after="120"/>
-        <w:jc w:val="both"/>
-        <w:rPr>
-          <w:lang w:eastAsia="fr-FR"/>
-        </w:rPr>
-      </w:pPr>
-    </w:p>
     <w:sectPr>
-      <w:headerReference w:type="even" r:id="rId11"/>
-      <w:headerReference w:type="default" r:id="rId12"/>
-      <w:footerReference w:type="even" r:id="rId13"/>
-      <w:footerReference w:type="default" r:id="rId14"/>
-      <w:headerReference w:type="first" r:id="rId15"/>
-      <w:footerReference w:type="first" r:id="rId16"/>
+      <w:headerReference w:type="even" r:id="rId9"/>
+      <w:headerReference w:type="default" r:id="rId10"/>
+      <w:footerReference w:type="even" r:id="rId11"/>
+      <w:footerReference w:type="default" r:id="rId12"/>
+      <w:headerReference w:type="first" r:id="rId13"/>
+      <w:footerReference w:type="first" r:id="rId14"/>
       <w:pgSz w:w="11906" w:h="16838"/>
       <w:pgMar w:top="1134" w:right="1418" w:bottom="1418" w:left="1134" w:header="720" w:footer="720" w:gutter="0"/>
       <w:cols w:space="720"/>
@@ -8034,150 +7459,6 @@
     </w:sectPr>
   </w:body>
 </w:document>
-</file>
-
-<file path=word/comments.xml><?xml version="1.0" encoding="utf-8"?>
-<w:comments xmlns:wpc="http://schemas.microsoft.com/office/word/2010/wordprocessingCanvas" xmlns:cx="http://schemas.microsoft.com/office/drawing/2014/chartex" xmlns:cx1="http://schemas.microsoft.com/office/drawing/2015/9/8/chartex" xmlns:mc="http://schemas.openxmlformats.org/markup-compatibility/2006" xmlns:o="urn:schemas-microsoft-com:office:office" xmlns:r="http://schemas.openxmlformats.org/officeDocument/2006/relationships" xmlns:m="http://schemas.openxmlformats.org/officeDocument/2006/math" xmlns:v="urn:schemas-microsoft-com:vml" xmlns:wp14="http://schemas.microsoft.com/office/word/2010/wordprocessingDrawing" xmlns:wp="http://schemas.openxmlformats.org/drawingml/2006/wordprocessingDrawing" xmlns:w10="urn:schemas-microsoft-com:office:word" xmlns:w="http://schemas.openxmlformats.org/wordprocessingml/2006/main" xmlns:w14="http://schemas.microsoft.com/office/word/2010/wordml" xmlns:w15="http://schemas.microsoft.com/office/word/2012/wordml" xmlns:w16se="http://schemas.microsoft.com/office/word/2015/wordml/symex" xmlns:wpg="http://schemas.microsoft.com/office/word/2010/wordprocessingGroup" xmlns:wpi="http://schemas.microsoft.com/office/word/2010/wordprocessingInk" xmlns:wne="http://schemas.microsoft.com/office/word/2006/wordml" xmlns:wps="http://schemas.microsoft.com/office/word/2010/wordprocessingShape" mc:Ignorable="w14 w15 w16se wp14">
-  <w:comment w:id="9" w:author="MOIZO Juliette" w:date="2025-02-04T08:49:00Z" w:initials="MJ">
-    <w:p>
-      <w:pPr>
-        <w:pStyle w:val="Commentaire"/>
-      </w:pPr>
-      <w:r>
-        <w:rPr>
-          <w:rStyle w:val="Marquedecommentaire"/>
-        </w:rPr>
-        <w:annotationRef/>
-      </w:r>
-      <w:r>
-        <w:t>Proposition DGE :</w:t>
-      </w:r>
-    </w:p>
-    <w:p>
-      <w:pPr>
-        <w:pStyle w:val="Commentaire"/>
-        <w:rPr>
-          <w:lang w:eastAsia="fr-FR"/>
-        </w:rPr>
-      </w:pPr>
-      <w:r>
-        <w:rPr>
-          <w:lang w:eastAsia="fr-FR"/>
-        </w:rPr>
-        <w:t>« </w:t>
-      </w:r>
-      <w:proofErr w:type="gramStart"/>
-      <w:r>
-        <w:rPr>
-          <w:lang w:eastAsia="fr-FR"/>
-        </w:rPr>
-        <w:t>l’affichage</w:t>
-      </w:r>
-      <w:proofErr w:type="gramEnd"/>
-      <w:r>
-        <w:rPr>
-          <w:lang w:eastAsia="fr-FR"/>
-        </w:rPr>
-        <w:t xml:space="preserve"> apparent au moment de l’acte d’achat »</w:t>
-      </w:r>
-    </w:p>
-    <w:p>
-      <w:pPr>
-        <w:pStyle w:val="Commentaire"/>
-        <w:rPr>
-          <w:lang w:eastAsia="fr-FR"/>
-        </w:rPr>
-      </w:pPr>
-    </w:p>
-    <w:p>
-      <w:pPr>
-        <w:pStyle w:val="Commentaire"/>
-        <w:rPr>
-          <w:lang w:eastAsia="fr-FR"/>
-        </w:rPr>
-      </w:pPr>
-      <w:r>
-        <w:rPr>
-          <w:lang w:eastAsia="fr-FR"/>
-        </w:rPr>
-        <w:t>Réponse CGDD :</w:t>
-      </w:r>
-    </w:p>
-    <w:p>
-      <w:pPr>
-        <w:pStyle w:val="Commentaire"/>
-        <w:rPr>
-          <w:lang w:eastAsia="fr-FR"/>
-        </w:rPr>
-      </w:pPr>
-      <w:r>
-        <w:rPr>
-          <w:lang w:eastAsia="fr-FR"/>
-        </w:rPr>
-        <w:t>Le terme apparent ne couvre pas le cas où la traçabilité est accessible via un Q/R code sur étiquette</w:t>
-      </w:r>
-    </w:p>
-    <w:p>
-      <w:pPr>
-        <w:pStyle w:val="Commentaire"/>
-      </w:pPr>
-      <w:r>
-        <w:rPr>
-          <w:lang w:eastAsia="fr-FR"/>
-        </w:rPr>
-        <w:t>Proposition d’élargir la terminologie</w:t>
-      </w:r>
-    </w:p>
-  </w:comment>
-  <w:comment w:id="15" w:author="MOIZO Juliette" w:date="2025-02-04T08:58:00Z" w:initials="MJ">
-    <w:p>
-      <w:pPr>
-        <w:pStyle w:val="Commentaire"/>
-        <w:rPr>
-          <w:lang w:eastAsia="fr-FR"/>
-        </w:rPr>
-      </w:pPr>
-      <w:r>
-        <w:rPr>
-          <w:rStyle w:val="Marquedecommentaire"/>
-        </w:rPr>
-        <w:annotationRef/>
-      </w:r>
-      <w:r>
-        <w:rPr>
-          <w:lang w:eastAsia="fr-FR"/>
-        </w:rPr>
-        <w:t>Proposition DGE : « ainsi que le nombre de points d’impact rapporté à la masse du produit et affiché sur 100g. »</w:t>
-      </w:r>
-    </w:p>
-    <w:p>
-      <w:pPr>
-        <w:pStyle w:val="Commentaire"/>
-        <w:rPr>
-          <w:lang w:eastAsia="fr-FR"/>
-        </w:rPr>
-      </w:pPr>
-    </w:p>
-    <w:p>
-      <w:pPr>
-        <w:pStyle w:val="Commentaire"/>
-      </w:pPr>
-      <w:r>
-        <w:rPr>
-          <w:lang w:eastAsia="fr-FR"/>
-        </w:rPr>
-        <w:t>CGDD : proposition de reformulation « exprimé » plutôt que « affiché sur »</w:t>
-      </w:r>
-    </w:p>
-  </w:comment>
-</w:comments>
-</file>
-
-<file path=word/commentsExtended.xml><?xml version="1.0" encoding="utf-8"?>
-<w15:commentsEx xmlns:wpc="http://schemas.microsoft.com/office/word/2010/wordprocessingCanvas" xmlns:cx="http://schemas.microsoft.com/office/drawing/2014/chartex" xmlns:cx1="http://schemas.microsoft.com/office/drawing/2015/9/8/chartex" xmlns:mc="http://schemas.openxmlformats.org/markup-compatibility/2006" xmlns:o="urn:schemas-microsoft-com:office:office" xmlns:r="http://schemas.openxmlformats.org/officeDocument/2006/relationships" xmlns:m="http://schemas.openxmlformats.org/officeDocument/2006/math" xmlns:v="urn:schemas-microsoft-com:vml" xmlns:wp14="http://schemas.microsoft.com/office/word/2010/wordprocessingDrawing" xmlns:wp="http://schemas.openxmlformats.org/drawingml/2006/wordprocessingDrawing" xmlns:w10="urn:schemas-microsoft-com:office:word" xmlns:w="http://schemas.openxmlformats.org/wordprocessingml/2006/main" xmlns:w14="http://schemas.microsoft.com/office/word/2010/wordml" xmlns:w15="http://schemas.microsoft.com/office/word/2012/wordml" xmlns:w16se="http://schemas.microsoft.com/office/word/2015/wordml/symex" xmlns:wpg="http://schemas.microsoft.com/office/word/2010/wordprocessingGroup" xmlns:wpi="http://schemas.microsoft.com/office/word/2010/wordprocessingInk" xmlns:wne="http://schemas.microsoft.com/office/word/2006/wordml" xmlns:wps="http://schemas.microsoft.com/office/word/2010/wordprocessingShape" mc:Ignorable="w14 w15 w16se wp14">
-  <w15:commentEx w15:paraId="6229DB88" w15:done="0"/>
-  <w15:commentEx w15:paraId="0D1A171B" w15:done="0"/>
-</w15:commentsEx>
 </file>
 
 <file path=word/commentsIds.xml><?xml version="1.0" encoding="utf-8"?>
@@ -8261,42 +7542,6 @@
     <w:pPr>
       <w:pStyle w:val="En-tte"/>
     </w:pPr>
-    <w:r>
-      <w:rPr>
-        <w:noProof/>
-      </w:rPr>
-      <w:pict w14:anchorId="7A384F89">
-        <v:shapetype id="_x0000_t136" coordsize="21600,21600" o:spt="136" adj="10800" path="m@7,l@8,m@5,21600l@6,21600e">
-          <v:formulas>
-            <v:f eqn="sum #0 0 10800"/>
-            <v:f eqn="prod #0 2 1"/>
-            <v:f eqn="sum 21600 0 @1"/>
-            <v:f eqn="sum 0 0 @2"/>
-            <v:f eqn="sum 21600 0 @3"/>
-            <v:f eqn="if @0 @3 0"/>
-            <v:f eqn="if @0 21600 @1"/>
-            <v:f eqn="if @0 0 @2"/>
-            <v:f eqn="if @0 @4 21600"/>
-            <v:f eqn="mid @5 @6"/>
-            <v:f eqn="mid @8 @5"/>
-            <v:f eqn="mid @7 @8"/>
-            <v:f eqn="mid @6 @7"/>
-            <v:f eqn="sum @6 0 @5"/>
-          </v:formulas>
-          <v:path textpathok="t" o:connecttype="custom" o:connectlocs="@9,0;@10,10800;@11,21600;@12,10800" o:connectangles="270,180,90,0"/>
-          <v:textpath on="t" fitshape="t"/>
-          <v:handles>
-            <v:h position="#0,bottomRight" xrange="6629,14971"/>
-          </v:handles>
-          <o:lock v:ext="edit" text="t" shapetype="t"/>
-        </v:shapetype>
-        <v:shape id="PowerPlusWaterMarkObject4377844" o:spid="_x0000_s2050" type="#_x0000_t136" style="position:absolute;margin-left:0;margin-top:0;width:494.55pt;height:164.85pt;rotation:315;z-index:-251655168;mso-position-horizontal:center;mso-position-horizontal-relative:margin;mso-position-vertical:center;mso-position-vertical-relative:margin" o:allowincell="f" fillcolor="silver" stroked="f">
-          <v:fill opacity=".5"/>
-          <v:textpath style="font-family:&quot;Times New Roman&quot;;font-size:1pt" string="PROJET"/>
-          <w10:wrap anchorx="margin" anchory="margin"/>
-        </v:shape>
-      </w:pict>
-    </w:r>
   </w:p>
 </w:hdr>
 </file>
@@ -8307,42 +7552,6 @@
     <w:pPr>
       <w:pStyle w:val="En-tte"/>
     </w:pPr>
-    <w:r>
-      <w:rPr>
-        <w:noProof/>
-      </w:rPr>
-      <w:pict w14:anchorId="2E474BC2">
-        <v:shapetype id="_x0000_t136" coordsize="21600,21600" o:spt="136" adj="10800" path="m@7,l@8,m@5,21600l@6,21600e">
-          <v:formulas>
-            <v:f eqn="sum #0 0 10800"/>
-            <v:f eqn="prod #0 2 1"/>
-            <v:f eqn="sum 21600 0 @1"/>
-            <v:f eqn="sum 0 0 @2"/>
-            <v:f eqn="sum 21600 0 @3"/>
-            <v:f eqn="if @0 @3 0"/>
-            <v:f eqn="if @0 21600 @1"/>
-            <v:f eqn="if @0 0 @2"/>
-            <v:f eqn="if @0 @4 21600"/>
-            <v:f eqn="mid @5 @6"/>
-            <v:f eqn="mid @8 @5"/>
-            <v:f eqn="mid @7 @8"/>
-            <v:f eqn="mid @6 @7"/>
-            <v:f eqn="sum @6 0 @5"/>
-          </v:formulas>
-          <v:path textpathok="t" o:connecttype="custom" o:connectlocs="@9,0;@10,10800;@11,21600;@12,10800" o:connectangles="270,180,90,0"/>
-          <v:textpath on="t" fitshape="t"/>
-          <v:handles>
-            <v:h position="#0,bottomRight" xrange="6629,14971"/>
-          </v:handles>
-          <o:lock v:ext="edit" text="t" shapetype="t"/>
-        </v:shapetype>
-        <v:shape id="PowerPlusWaterMarkObject4377845" o:spid="_x0000_s2051" type="#_x0000_t136" style="position:absolute;margin-left:0;margin-top:0;width:494.55pt;height:180.45pt;rotation:315;z-index:-251653120;mso-position-horizontal:center;mso-position-horizontal-relative:margin;mso-position-vertical:center;mso-position-vertical-relative:margin" o:allowincell="f" fillcolor="silver" stroked="f">
-          <v:fill opacity=".5"/>
-          <v:textpath style="font-family:&quot;Times New Roman&quot;;font-size:1pt" string="PROJET"/>
-          <w10:wrap anchorx="margin" anchory="margin"/>
-        </v:shape>
-      </w:pict>
-    </w:r>
   </w:p>
 </w:hdr>
 </file>
@@ -8353,42 +7562,6 @@
     <w:pPr>
       <w:pStyle w:val="En-tte"/>
     </w:pPr>
-    <w:r>
-      <w:rPr>
-        <w:noProof/>
-      </w:rPr>
-      <w:pict w14:anchorId="6254660E">
-        <v:shapetype id="_x0000_t136" coordsize="21600,21600" o:spt="136" adj="10800" path="m@7,l@8,m@5,21600l@6,21600e">
-          <v:formulas>
-            <v:f eqn="sum #0 0 10800"/>
-            <v:f eqn="prod #0 2 1"/>
-            <v:f eqn="sum 21600 0 @1"/>
-            <v:f eqn="sum 0 0 @2"/>
-            <v:f eqn="sum 21600 0 @3"/>
-            <v:f eqn="if @0 @3 0"/>
-            <v:f eqn="if @0 21600 @1"/>
-            <v:f eqn="if @0 0 @2"/>
-            <v:f eqn="if @0 @4 21600"/>
-            <v:f eqn="mid @5 @6"/>
-            <v:f eqn="mid @8 @5"/>
-            <v:f eqn="mid @7 @8"/>
-            <v:f eqn="mid @6 @7"/>
-            <v:f eqn="sum @6 0 @5"/>
-          </v:formulas>
-          <v:path textpathok="t" o:connecttype="custom" o:connectlocs="@9,0;@10,10800;@11,21600;@12,10800" o:connectangles="270,180,90,0"/>
-          <v:textpath on="t" fitshape="t"/>
-          <v:handles>
-            <v:h position="#0,bottomRight" xrange="6629,14971"/>
-          </v:handles>
-          <o:lock v:ext="edit" text="t" shapetype="t"/>
-        </v:shapetype>
-        <v:shape id="PowerPlusWaterMarkObject4377843" o:spid="_x0000_s2049" type="#_x0000_t136" style="position:absolute;margin-left:0;margin-top:0;width:494.55pt;height:164.85pt;rotation:315;z-index:-251657216;mso-position-horizontal:center;mso-position-horizontal-relative:margin;mso-position-vertical:center;mso-position-vertical-relative:margin" o:allowincell="f" fillcolor="silver" stroked="f">
-          <v:fill opacity=".5"/>
-          <v:textpath style="font-family:&quot;Times New Roman&quot;;font-size:1pt" string="PROJET"/>
-          <w10:wrap anchorx="margin" anchory="margin"/>
-        </v:shape>
-      </w:pict>
-    </w:r>
   </w:p>
 </w:hdr>
 </file>
@@ -9752,20 +8925,6 @@
     <w:abstractNumId w:val="6"/>
   </w:num>
 </w:numbering>
-</file>
-
-<file path=word/people.xml><?xml version="1.0" encoding="utf-8"?>
-<w15:people xmlns:wpc="http://schemas.microsoft.com/office/word/2010/wordprocessingCanvas" xmlns:cx="http://schemas.microsoft.com/office/drawing/2014/chartex" xmlns:cx1="http://schemas.microsoft.com/office/drawing/2015/9/8/chartex" xmlns:mc="http://schemas.openxmlformats.org/markup-compatibility/2006" xmlns:o="urn:schemas-microsoft-com:office:office" xmlns:r="http://schemas.openxmlformats.org/officeDocument/2006/relationships" xmlns:m="http://schemas.openxmlformats.org/officeDocument/2006/math" xmlns:v="urn:schemas-microsoft-com:vml" xmlns:wp14="http://schemas.microsoft.com/office/word/2010/wordprocessingDrawing" xmlns:wp="http://schemas.openxmlformats.org/drawingml/2006/wordprocessingDrawing" xmlns:w10="urn:schemas-microsoft-com:office:word" xmlns:w="http://schemas.openxmlformats.org/wordprocessingml/2006/main" xmlns:w14="http://schemas.microsoft.com/office/word/2010/wordml" xmlns:w15="http://schemas.microsoft.com/office/word/2012/wordml" xmlns:w16se="http://schemas.microsoft.com/office/word/2015/wordml/symex" xmlns:wpg="http://schemas.microsoft.com/office/word/2010/wordprocessingGroup" xmlns:wpi="http://schemas.microsoft.com/office/word/2010/wordprocessingInk" xmlns:wne="http://schemas.microsoft.com/office/word/2006/wordml" xmlns:wps="http://schemas.microsoft.com/office/word/2010/wordprocessingShape" mc:Ignorable="w14 w15 w16se wp14">
-  <w15:person w15:author="KARAMANOUKIAN Audrey">
-    <w15:presenceInfo w15:providerId="AD" w15:userId="S-1-5-21-4276358278-3772456312-481434233-94272"/>
-  </w15:person>
-  <w15:person w15:author="MOIZO Juliette">
-    <w15:presenceInfo w15:providerId="None" w15:userId="MOIZO Juliette"/>
-  </w15:person>
-  <w15:person w15:author="DAGRAS Pascal">
-    <w15:presenceInfo w15:providerId="AD" w15:userId="S-1-5-21-4276358278-3772456312-481434233-73190"/>
-  </w15:person>
-</w15:people>
 </file>
 
 <file path=word/styles.xml><?xml version="1.0" encoding="utf-8"?>
@@ -11535,7 +10694,7 @@
 </file>
 
 <file path=customXml/itemProps1.xml><?xml version="1.0" encoding="utf-8"?>
-<ds:datastoreItem xmlns:ds="http://schemas.openxmlformats.org/officeDocument/2006/customXml" ds:itemID="{2BAF7BF5-F7A1-49A3-AFDB-AE5E69DB0789}">
+<ds:datastoreItem xmlns:ds="http://schemas.openxmlformats.org/officeDocument/2006/customXml" ds:itemID="{B1AC781A-0965-47DF-B79A-6271F44B13EE}">
   <ds:schemaRefs>
     <ds:schemaRef ds:uri="http://schemas.openxmlformats.org/officeDocument/2006/bibliography"/>
   </ds:schemaRefs>

</xml_diff>